<commit_message>
todo testing in report
</commit_message>
<xml_diff>
--- a/assignment_2_report.docx
+++ b/assignment_2_report.docx
@@ -9,6 +9,7 @@
           <w:b/>
         </w:rPr>
       </w:pPr>
+      <w:bookmarkStart w:id="0" w:name="_GoBack"/>
       <w:r>
         <w:rPr>
           <w:rFonts w:eastAsia="Times New Roman" w:cs="Times New Roman"/>
@@ -642,7 +643,7 @@
           <w:r>
             <w:fldChar w:fldCharType="separate"/>
           </w:r>
-          <w:hyperlink w:anchor="_Toc78314430" w:history="1">
+          <w:hyperlink w:anchor="_Toc78365158" w:history="1">
             <w:r>
               <w:rPr>
                 <w:rStyle w:val="Hyperlink"/>
@@ -669,7 +670,7 @@
                 <w:noProof/>
                 <w:webHidden/>
               </w:rPr>
-              <w:instrText xml:space="preserve"> PAGEREF _Toc78314430 \h </w:instrText>
+              <w:instrText xml:space="preserve"> PAGEREF _Toc78365158 \h </w:instrText>
             </w:r>
             <w:r>
               <w:rPr>
@@ -713,7 +714,7 @@
               <w:lang w:val="en-GB" w:eastAsia="en-GB"/>
             </w:rPr>
           </w:pPr>
-          <w:hyperlink w:anchor="_Toc78314431" w:history="1">
+          <w:hyperlink w:anchor="_Toc78365159" w:history="1">
             <w:r>
               <w:rPr>
                 <w:rStyle w:val="Hyperlink"/>
@@ -740,7 +741,7 @@
                 <w:noProof/>
                 <w:webHidden/>
               </w:rPr>
-              <w:instrText xml:space="preserve"> PAGEREF _Toc78314431 \h </w:instrText>
+              <w:instrText xml:space="preserve"> PAGEREF _Toc78365159 \h </w:instrText>
             </w:r>
             <w:r>
               <w:rPr>
@@ -784,7 +785,7 @@
               <w:lang w:val="en-GB" w:eastAsia="en-GB"/>
             </w:rPr>
           </w:pPr>
-          <w:hyperlink w:anchor="_Toc78314432" w:history="1">
+          <w:hyperlink w:anchor="_Toc78365160" w:history="1">
             <w:r>
               <w:rPr>
                 <w:rStyle w:val="Hyperlink"/>
@@ -811,7 +812,7 @@
                 <w:noProof/>
                 <w:webHidden/>
               </w:rPr>
-              <w:instrText xml:space="preserve"> PAGEREF _Toc78314432 \h </w:instrText>
+              <w:instrText xml:space="preserve"> PAGEREF _Toc78365160 \h </w:instrText>
             </w:r>
             <w:r>
               <w:rPr>
@@ -855,7 +856,7 @@
               <w:lang w:val="en-GB" w:eastAsia="en-GB"/>
             </w:rPr>
           </w:pPr>
-          <w:hyperlink w:anchor="_Toc78314433" w:history="1">
+          <w:hyperlink w:anchor="_Toc78365161" w:history="1">
             <w:r>
               <w:rPr>
                 <w:rStyle w:val="Hyperlink"/>
@@ -882,7 +883,7 @@
                 <w:noProof/>
                 <w:webHidden/>
               </w:rPr>
-              <w:instrText xml:space="preserve"> PAGEREF _Toc78314433 \h </w:instrText>
+              <w:instrText xml:space="preserve"> PAGEREF _Toc78365161 \h </w:instrText>
             </w:r>
             <w:r>
               <w:rPr>
@@ -926,7 +927,7 @@
               <w:lang w:val="en-GB" w:eastAsia="en-GB"/>
             </w:rPr>
           </w:pPr>
-          <w:hyperlink w:anchor="_Toc78314434" w:history="1">
+          <w:hyperlink w:anchor="_Toc78365162" w:history="1">
             <w:r>
               <w:rPr>
                 <w:rStyle w:val="Hyperlink"/>
@@ -953,7 +954,7 @@
                 <w:noProof/>
                 <w:webHidden/>
               </w:rPr>
-              <w:instrText xml:space="preserve"> PAGEREF _Toc78314434 \h </w:instrText>
+              <w:instrText xml:space="preserve"> PAGEREF _Toc78365162 \h </w:instrText>
             </w:r>
             <w:r>
               <w:rPr>
@@ -997,7 +998,7 @@
               <w:lang w:val="en-GB" w:eastAsia="en-GB"/>
             </w:rPr>
           </w:pPr>
-          <w:hyperlink w:anchor="_Toc78314435" w:history="1">
+          <w:hyperlink w:anchor="_Toc78365163" w:history="1">
             <w:r>
               <w:rPr>
                 <w:rStyle w:val="Hyperlink"/>
@@ -1024,7 +1025,7 @@
                 <w:noProof/>
                 <w:webHidden/>
               </w:rPr>
-              <w:instrText xml:space="preserve"> PAGEREF _Toc78314435 \h </w:instrText>
+              <w:instrText xml:space="preserve"> PAGEREF _Toc78365163 \h </w:instrText>
             </w:r>
             <w:r>
               <w:rPr>
@@ -1068,7 +1069,7 @@
               <w:lang w:val="en-GB" w:eastAsia="en-GB"/>
             </w:rPr>
           </w:pPr>
-          <w:hyperlink w:anchor="_Toc78314436" w:history="1">
+          <w:hyperlink w:anchor="_Toc78365164" w:history="1">
             <w:r>
               <w:rPr>
                 <w:rStyle w:val="Hyperlink"/>
@@ -1095,7 +1096,7 @@
                 <w:noProof/>
                 <w:webHidden/>
               </w:rPr>
-              <w:instrText xml:space="preserve"> PAGEREF _Toc78314436 \h </w:instrText>
+              <w:instrText xml:space="preserve"> PAGEREF _Toc78365164 \h </w:instrText>
             </w:r>
             <w:r>
               <w:rPr>
@@ -1139,13 +1140,13 @@
               <w:lang w:val="en-GB" w:eastAsia="en-GB"/>
             </w:rPr>
           </w:pPr>
-          <w:hyperlink w:anchor="_Toc78314437" w:history="1">
+          <w:hyperlink w:anchor="_Toc78365165" w:history="1">
             <w:r>
               <w:rPr>
                 <w:rStyle w:val="Hyperlink"/>
                 <w:noProof/>
               </w:rPr>
-              <w:t>2.2.4: XML API</w:t>
+              <w:t>2.2.4: XML and JSON format</w:t>
             </w:r>
             <w:r>
               <w:rPr>
@@ -1166,7 +1167,7 @@
                 <w:noProof/>
                 <w:webHidden/>
               </w:rPr>
-              <w:instrText xml:space="preserve"> PAGEREF _Toc78314437 \h </w:instrText>
+              <w:instrText xml:space="preserve"> PAGEREF _Toc78365165 \h </w:instrText>
             </w:r>
             <w:r>
               <w:rPr>
@@ -1210,7 +1211,7 @@
               <w:lang w:val="en-GB" w:eastAsia="en-GB"/>
             </w:rPr>
           </w:pPr>
-          <w:hyperlink w:anchor="_Toc78314438" w:history="1">
+          <w:hyperlink w:anchor="_Toc78365166" w:history="1">
             <w:r>
               <w:rPr>
                 <w:rStyle w:val="Hyperlink"/>
@@ -1237,7 +1238,7 @@
                 <w:noProof/>
                 <w:webHidden/>
               </w:rPr>
-              <w:instrText xml:space="preserve"> PAGEREF _Toc78314438 \h </w:instrText>
+              <w:instrText xml:space="preserve"> PAGEREF _Toc78365166 \h </w:instrText>
             </w:r>
             <w:r>
               <w:rPr>
@@ -1257,7 +1258,220 @@
                 <w:noProof/>
                 <w:webHidden/>
               </w:rPr>
-              <w:t>9</w:t>
+              <w:t>10</w:t>
+            </w:r>
+            <w:r>
+              <w:rPr>
+                <w:noProof/>
+                <w:webHidden/>
+              </w:rPr>
+              <w:fldChar w:fldCharType="end"/>
+            </w:r>
+          </w:hyperlink>
+        </w:p>
+        <w:p>
+          <w:pPr>
+            <w:pStyle w:val="TOC3"/>
+            <w:tabs>
+              <w:tab w:val="right" w:leader="dot" w:pos="8299"/>
+            </w:tabs>
+            <w:rPr>
+              <w:rFonts w:asciiTheme="minorHAnsi" w:eastAsiaTheme="minorEastAsia" w:hAnsiTheme="minorHAnsi"/>
+              <w:noProof/>
+              <w:sz w:val="22"/>
+              <w:lang w:val="en-GB" w:eastAsia="en-GB"/>
+            </w:rPr>
+          </w:pPr>
+          <w:hyperlink w:anchor="_Toc78365167" w:history="1">
+            <w:r>
+              <w:rPr>
+                <w:rStyle w:val="Hyperlink"/>
+                <w:noProof/>
+              </w:rPr>
+              <w:t>2.3.1: JSON format</w:t>
+            </w:r>
+            <w:r>
+              <w:rPr>
+                <w:noProof/>
+                <w:webHidden/>
+              </w:rPr>
+              <w:tab/>
+            </w:r>
+            <w:r>
+              <w:rPr>
+                <w:noProof/>
+                <w:webHidden/>
+              </w:rPr>
+              <w:fldChar w:fldCharType="begin"/>
+            </w:r>
+            <w:r>
+              <w:rPr>
+                <w:noProof/>
+                <w:webHidden/>
+              </w:rPr>
+              <w:instrText xml:space="preserve"> PAGEREF _Toc78365167 \h </w:instrText>
+            </w:r>
+            <w:r>
+              <w:rPr>
+                <w:noProof/>
+                <w:webHidden/>
+              </w:rPr>
+            </w:r>
+            <w:r>
+              <w:rPr>
+                <w:noProof/>
+                <w:webHidden/>
+              </w:rPr>
+              <w:fldChar w:fldCharType="separate"/>
+            </w:r>
+            <w:r>
+              <w:rPr>
+                <w:noProof/>
+                <w:webHidden/>
+              </w:rPr>
+              <w:t>11</w:t>
+            </w:r>
+            <w:r>
+              <w:rPr>
+                <w:noProof/>
+                <w:webHidden/>
+              </w:rPr>
+              <w:fldChar w:fldCharType="end"/>
+            </w:r>
+          </w:hyperlink>
+        </w:p>
+        <w:p>
+          <w:pPr>
+            <w:pStyle w:val="TOC3"/>
+            <w:tabs>
+              <w:tab w:val="right" w:leader="dot" w:pos="8299"/>
+            </w:tabs>
+            <w:rPr>
+              <w:rFonts w:asciiTheme="minorHAnsi" w:eastAsiaTheme="minorEastAsia" w:hAnsiTheme="minorHAnsi"/>
+              <w:noProof/>
+              <w:sz w:val="22"/>
+              <w:lang w:val="en-GB" w:eastAsia="en-GB"/>
+            </w:rPr>
+          </w:pPr>
+          <w:hyperlink w:anchor="_Toc78365168" w:history="1">
+            <w:r>
+              <w:rPr>
+                <w:rStyle w:val="Hyperlink"/>
+                <w:noProof/>
+              </w:rPr>
+              <w:t>2.3.2: XML format</w:t>
+            </w:r>
+            <w:r>
+              <w:rPr>
+                <w:noProof/>
+                <w:webHidden/>
+              </w:rPr>
+              <w:tab/>
+            </w:r>
+            <w:r>
+              <w:rPr>
+                <w:noProof/>
+                <w:webHidden/>
+              </w:rPr>
+              <w:fldChar w:fldCharType="begin"/>
+            </w:r>
+            <w:r>
+              <w:rPr>
+                <w:noProof/>
+                <w:webHidden/>
+              </w:rPr>
+              <w:instrText xml:space="preserve"> PAGEREF _Toc78365168 \h </w:instrText>
+            </w:r>
+            <w:r>
+              <w:rPr>
+                <w:noProof/>
+                <w:webHidden/>
+              </w:rPr>
+            </w:r>
+            <w:r>
+              <w:rPr>
+                <w:noProof/>
+                <w:webHidden/>
+              </w:rPr>
+              <w:fldChar w:fldCharType="separate"/>
+            </w:r>
+            <w:r>
+              <w:rPr>
+                <w:noProof/>
+                <w:webHidden/>
+              </w:rPr>
+              <w:t>13</w:t>
+            </w:r>
+            <w:r>
+              <w:rPr>
+                <w:noProof/>
+                <w:webHidden/>
+              </w:rPr>
+              <w:fldChar w:fldCharType="end"/>
+            </w:r>
+          </w:hyperlink>
+        </w:p>
+        <w:p>
+          <w:pPr>
+            <w:pStyle w:val="TOC3"/>
+            <w:tabs>
+              <w:tab w:val="right" w:leader="dot" w:pos="8299"/>
+            </w:tabs>
+            <w:rPr>
+              <w:rFonts w:asciiTheme="minorHAnsi" w:eastAsiaTheme="minorEastAsia" w:hAnsiTheme="minorHAnsi"/>
+              <w:noProof/>
+              <w:sz w:val="22"/>
+              <w:lang w:val="en-GB" w:eastAsia="en-GB"/>
+            </w:rPr>
+          </w:pPr>
+          <w:hyperlink w:anchor="_Toc78365169" w:history="1">
+            <w:r>
+              <w:rPr>
+                <w:rStyle w:val="Hyperlink"/>
+                <w:noProof/>
+              </w:rPr>
+              <w:t>2.3.3: JavaScript</w:t>
+            </w:r>
+            <w:r>
+              <w:rPr>
+                <w:noProof/>
+                <w:webHidden/>
+              </w:rPr>
+              <w:tab/>
+            </w:r>
+            <w:r>
+              <w:rPr>
+                <w:noProof/>
+                <w:webHidden/>
+              </w:rPr>
+              <w:fldChar w:fldCharType="begin"/>
+            </w:r>
+            <w:r>
+              <w:rPr>
+                <w:noProof/>
+                <w:webHidden/>
+              </w:rPr>
+              <w:instrText xml:space="preserve"> PAGEREF _Toc78365169 \h </w:instrText>
+            </w:r>
+            <w:r>
+              <w:rPr>
+                <w:noProof/>
+                <w:webHidden/>
+              </w:rPr>
+            </w:r>
+            <w:r>
+              <w:rPr>
+                <w:noProof/>
+                <w:webHidden/>
+              </w:rPr>
+              <w:fldChar w:fldCharType="separate"/>
+            </w:r>
+            <w:r>
+              <w:rPr>
+                <w:noProof/>
+                <w:webHidden/>
+              </w:rPr>
+              <w:t>14</w:t>
             </w:r>
             <w:r>
               <w:rPr>
@@ -1281,7 +1495,7 @@
               <w:lang w:val="en-GB" w:eastAsia="en-GB"/>
             </w:rPr>
           </w:pPr>
-          <w:hyperlink w:anchor="_Toc78314439" w:history="1">
+          <w:hyperlink w:anchor="_Toc78365170" w:history="1">
             <w:r>
               <w:rPr>
                 <w:rStyle w:val="Hyperlink"/>
@@ -1308,7 +1522,7 @@
                 <w:noProof/>
                 <w:webHidden/>
               </w:rPr>
-              <w:instrText xml:space="preserve"> PAGEREF _Toc78314439 \h </w:instrText>
+              <w:instrText xml:space="preserve"> PAGEREF _Toc78365170 \h </w:instrText>
             </w:r>
             <w:r>
               <w:rPr>
@@ -1328,7 +1542,7 @@
                 <w:noProof/>
                 <w:webHidden/>
               </w:rPr>
-              <w:t>10</w:t>
+              <w:t>16</w:t>
             </w:r>
             <w:r>
               <w:rPr>
@@ -1352,13 +1566,13 @@
               <w:lang w:val="en-GB" w:eastAsia="en-GB"/>
             </w:rPr>
           </w:pPr>
-          <w:hyperlink w:anchor="_Toc78314440" w:history="1">
+          <w:hyperlink w:anchor="_Toc78365171" w:history="1">
             <w:r>
               <w:rPr>
                 <w:rStyle w:val="Hyperlink"/>
                 <w:noProof/>
               </w:rPr>
-              <w:t>3.1: Home page</w:t>
+              <w:t>3.1: API Testing</w:t>
             </w:r>
             <w:r>
               <w:rPr>
@@ -1379,7 +1593,7 @@
                 <w:noProof/>
                 <w:webHidden/>
               </w:rPr>
-              <w:instrText xml:space="preserve"> PAGEREF _Toc78314440 \h </w:instrText>
+              <w:instrText xml:space="preserve"> PAGEREF _Toc78365171 \h </w:instrText>
             </w:r>
             <w:r>
               <w:rPr>
@@ -1399,7 +1613,7 @@
                 <w:noProof/>
                 <w:webHidden/>
               </w:rPr>
-              <w:t>10</w:t>
+              <w:t>16</w:t>
             </w:r>
             <w:r>
               <w:rPr>
@@ -1423,13 +1637,13 @@
               <w:lang w:val="en-GB" w:eastAsia="en-GB"/>
             </w:rPr>
           </w:pPr>
-          <w:hyperlink w:anchor="_Toc78314441" w:history="1">
+          <w:hyperlink w:anchor="_Toc78365172" w:history="1">
             <w:r>
               <w:rPr>
                 <w:rStyle w:val="Hyperlink"/>
                 <w:noProof/>
               </w:rPr>
-              <w:t>3.2: Regional page</w:t>
+              <w:t>3.2: Website Testing</w:t>
             </w:r>
             <w:r>
               <w:rPr>
@@ -1450,7 +1664,7 @@
                 <w:noProof/>
                 <w:webHidden/>
               </w:rPr>
-              <w:instrText xml:space="preserve"> PAGEREF _Toc78314441 \h </w:instrText>
+              <w:instrText xml:space="preserve"> PAGEREF _Toc78365172 \h </w:instrText>
             </w:r>
             <w:r>
               <w:rPr>
@@ -1470,7 +1684,7 @@
                 <w:noProof/>
                 <w:webHidden/>
               </w:rPr>
-              <w:t>13</w:t>
+              <w:t>19</w:t>
             </w:r>
             <w:r>
               <w:rPr>
@@ -1494,7 +1708,7 @@
               <w:lang w:val="en-GB" w:eastAsia="en-GB"/>
             </w:rPr>
           </w:pPr>
-          <w:hyperlink w:anchor="_Toc78314442" w:history="1">
+          <w:hyperlink w:anchor="_Toc78365173" w:history="1">
             <w:r>
               <w:rPr>
                 <w:rStyle w:val="Hyperlink"/>
@@ -1521,7 +1735,7 @@
                 <w:noProof/>
                 <w:webHidden/>
               </w:rPr>
-              <w:instrText xml:space="preserve"> PAGEREF _Toc78314442 \h </w:instrText>
+              <w:instrText xml:space="preserve"> PAGEREF _Toc78365173 \h </w:instrText>
             </w:r>
             <w:r>
               <w:rPr>
@@ -1541,7 +1755,7 @@
                 <w:noProof/>
                 <w:webHidden/>
               </w:rPr>
-              <w:t>15</w:t>
+              <w:t>21</w:t>
             </w:r>
             <w:r>
               <w:rPr>
@@ -1565,7 +1779,7 @@
               <w:lang w:val="en-GB" w:eastAsia="en-GB"/>
             </w:rPr>
           </w:pPr>
-          <w:hyperlink w:anchor="_Toc78314443" w:history="1">
+          <w:hyperlink w:anchor="_Toc78365174" w:history="1">
             <w:r>
               <w:rPr>
                 <w:rStyle w:val="Hyperlink"/>
@@ -1592,7 +1806,7 @@
                 <w:noProof/>
                 <w:webHidden/>
               </w:rPr>
-              <w:instrText xml:space="preserve"> PAGEREF _Toc78314443 \h </w:instrText>
+              <w:instrText xml:space="preserve"> PAGEREF _Toc78365174 \h </w:instrText>
             </w:r>
             <w:r>
               <w:rPr>
@@ -1612,7 +1826,7 @@
                 <w:noProof/>
                 <w:webHidden/>
               </w:rPr>
-              <w:t>16</w:t>
+              <w:t>22</w:t>
             </w:r>
             <w:r>
               <w:rPr>
@@ -1636,7 +1850,7 @@
               <w:lang w:val="en-GB" w:eastAsia="en-GB"/>
             </w:rPr>
           </w:pPr>
-          <w:hyperlink w:anchor="_Toc78314444" w:history="1">
+          <w:hyperlink w:anchor="_Toc78365175" w:history="1">
             <w:r>
               <w:rPr>
                 <w:rStyle w:val="Hyperlink"/>
@@ -1663,7 +1877,7 @@
                 <w:noProof/>
                 <w:webHidden/>
               </w:rPr>
-              <w:instrText xml:space="preserve"> PAGEREF _Toc78314444 \h </w:instrText>
+              <w:instrText xml:space="preserve"> PAGEREF _Toc78365175 \h </w:instrText>
             </w:r>
             <w:r>
               <w:rPr>
@@ -1683,7 +1897,7 @@
                 <w:noProof/>
                 <w:webHidden/>
               </w:rPr>
-              <w:t>17</w:t>
+              <w:t>23</w:t>
             </w:r>
             <w:r>
               <w:rPr>
@@ -1707,7 +1921,7 @@
               <w:lang w:val="en-GB" w:eastAsia="en-GB"/>
             </w:rPr>
           </w:pPr>
-          <w:hyperlink w:anchor="_Toc78314445" w:history="1">
+          <w:hyperlink w:anchor="_Toc78365176" w:history="1">
             <w:r>
               <w:rPr>
                 <w:rStyle w:val="Hyperlink"/>
@@ -1734,7 +1948,7 @@
                 <w:noProof/>
                 <w:webHidden/>
               </w:rPr>
-              <w:instrText xml:space="preserve"> PAGEREF _Toc78314445 \h </w:instrText>
+              <w:instrText xml:space="preserve"> PAGEREF _Toc78365176 \h </w:instrText>
             </w:r>
             <w:r>
               <w:rPr>
@@ -1754,7 +1968,7 @@
                 <w:noProof/>
                 <w:webHidden/>
               </w:rPr>
-              <w:t>18</w:t>
+              <w:t>24</w:t>
             </w:r>
             <w:r>
               <w:rPr>
@@ -1778,7 +1992,7 @@
               <w:lang w:val="en-GB" w:eastAsia="en-GB"/>
             </w:rPr>
           </w:pPr>
-          <w:hyperlink w:anchor="_Toc78314446" w:history="1">
+          <w:hyperlink w:anchor="_Toc78365177" w:history="1">
             <w:r>
               <w:rPr>
                 <w:rStyle w:val="Hyperlink"/>
@@ -1805,7 +2019,7 @@
                 <w:noProof/>
                 <w:webHidden/>
               </w:rPr>
-              <w:instrText xml:space="preserve"> PAGEREF _Toc78314446 \h </w:instrText>
+              <w:instrText xml:space="preserve"> PAGEREF _Toc78365177 \h </w:instrText>
             </w:r>
             <w:r>
               <w:rPr>
@@ -1825,7 +2039,7 @@
                 <w:noProof/>
                 <w:webHidden/>
               </w:rPr>
-              <w:t>19</w:t>
+              <w:t>25</w:t>
             </w:r>
             <w:r>
               <w:rPr>
@@ -1849,7 +2063,7 @@
               <w:lang w:val="en-GB" w:eastAsia="en-GB"/>
             </w:rPr>
           </w:pPr>
-          <w:hyperlink w:anchor="_Toc78314447" w:history="1">
+          <w:hyperlink w:anchor="_Toc78365178" w:history="1">
             <w:r>
               <w:rPr>
                 <w:rStyle w:val="Hyperlink"/>
@@ -1876,7 +2090,7 @@
                 <w:noProof/>
                 <w:webHidden/>
               </w:rPr>
-              <w:instrText xml:space="preserve"> PAGEREF _Toc78314447 \h </w:instrText>
+              <w:instrText xml:space="preserve"> PAGEREF _Toc78365178 \h </w:instrText>
             </w:r>
             <w:r>
               <w:rPr>
@@ -1896,7 +2110,7 @@
                 <w:noProof/>
                 <w:webHidden/>
               </w:rPr>
-              <w:t>20</w:t>
+              <w:t>26</w:t>
             </w:r>
             <w:r>
               <w:rPr>
@@ -1920,7 +2134,7 @@
               <w:lang w:val="en-GB" w:eastAsia="en-GB"/>
             </w:rPr>
           </w:pPr>
-          <w:hyperlink w:anchor="_Toc78314448" w:history="1">
+          <w:hyperlink w:anchor="_Toc78365179" w:history="1">
             <w:r>
               <w:rPr>
                 <w:rStyle w:val="Hyperlink"/>
@@ -1947,7 +2161,7 @@
                 <w:noProof/>
                 <w:webHidden/>
               </w:rPr>
-              <w:instrText xml:space="preserve"> PAGEREF _Toc78314448 \h </w:instrText>
+              <w:instrText xml:space="preserve"> PAGEREF _Toc78365179 \h </w:instrText>
             </w:r>
             <w:r>
               <w:rPr>
@@ -1967,7 +2181,7 @@
                 <w:noProof/>
                 <w:webHidden/>
               </w:rPr>
-              <w:t>21</w:t>
+              <w:t>27</w:t>
             </w:r>
             <w:r>
               <w:rPr>
@@ -1991,7 +2205,7 @@
               <w:lang w:val="en-GB" w:eastAsia="en-GB"/>
             </w:rPr>
           </w:pPr>
-          <w:hyperlink w:anchor="_Toc78314449" w:history="1">
+          <w:hyperlink w:anchor="_Toc78365180" w:history="1">
             <w:r>
               <w:rPr>
                 <w:rStyle w:val="Hyperlink"/>
@@ -2018,7 +2232,7 @@
                 <w:noProof/>
                 <w:webHidden/>
               </w:rPr>
-              <w:instrText xml:space="preserve"> PAGEREF _Toc78314449 \h </w:instrText>
+              <w:instrText xml:space="preserve"> PAGEREF _Toc78365180 \h </w:instrText>
             </w:r>
             <w:r>
               <w:rPr>
@@ -2038,7 +2252,7 @@
                 <w:noProof/>
                 <w:webHidden/>
               </w:rPr>
-              <w:t>22</w:t>
+              <w:t>28</w:t>
             </w:r>
             <w:r>
               <w:rPr>
@@ -2062,7 +2276,7 @@
               <w:lang w:val="en-GB" w:eastAsia="en-GB"/>
             </w:rPr>
           </w:pPr>
-          <w:hyperlink w:anchor="_Toc78314450" w:history="1">
+          <w:hyperlink w:anchor="_Toc78365181" w:history="1">
             <w:r>
               <w:rPr>
                 <w:rStyle w:val="Hyperlink"/>
@@ -2089,7 +2303,7 @@
                 <w:noProof/>
                 <w:webHidden/>
               </w:rPr>
-              <w:instrText xml:space="preserve"> PAGEREF _Toc78314450 \h </w:instrText>
+              <w:instrText xml:space="preserve"> PAGEREF _Toc78365181 \h </w:instrText>
             </w:r>
             <w:r>
               <w:rPr>
@@ -2109,7 +2323,7 @@
                 <w:noProof/>
                 <w:webHidden/>
               </w:rPr>
-              <w:t>23</w:t>
+              <w:t>29</w:t>
             </w:r>
             <w:r>
               <w:rPr>
@@ -2134,6 +2348,7 @@
               <w:bCs/>
               <w:noProof/>
             </w:rPr>
+            <w:lastRenderedPageBreak/>
             <w:fldChar w:fldCharType="end"/>
           </w:r>
         </w:p>
@@ -2218,7 +2433,7 @@
       <w:r>
         <w:fldChar w:fldCharType="separate"/>
       </w:r>
-      <w:hyperlink w:anchor="_Toc78314451" w:history="1">
+      <w:hyperlink w:anchor="_Toc78365182" w:history="1">
         <w:r>
           <w:rPr>
             <w:rStyle w:val="Hyperlink"/>
@@ -2245,7 +2460,7 @@
             <w:noProof/>
             <w:webHidden/>
           </w:rPr>
-          <w:instrText xml:space="preserve"> PAGEREF _Toc78314451 \h </w:instrText>
+          <w:instrText xml:space="preserve"> PAGEREF _Toc78365182 \h </w:instrText>
         </w:r>
         <w:r>
           <w:rPr>
@@ -2289,7 +2504,7 @@
           <w:lang w:val="en-GB" w:eastAsia="en-GB"/>
         </w:rPr>
       </w:pPr>
-      <w:hyperlink w:anchor="_Toc78314452" w:history="1">
+      <w:hyperlink w:anchor="_Toc78365183" w:history="1">
         <w:r>
           <w:rPr>
             <w:rStyle w:val="Hyperlink"/>
@@ -2316,7 +2531,7 @@
             <w:noProof/>
             <w:webHidden/>
           </w:rPr>
-          <w:instrText xml:space="preserve"> PAGEREF _Toc78314452 \h </w:instrText>
+          <w:instrText xml:space="preserve"> PAGEREF _Toc78365183 \h </w:instrText>
         </w:r>
         <w:r>
           <w:rPr>
@@ -2360,7 +2575,7 @@
           <w:lang w:val="en-GB" w:eastAsia="en-GB"/>
         </w:rPr>
       </w:pPr>
-      <w:hyperlink w:anchor="_Toc78314453" w:history="1">
+      <w:hyperlink w:anchor="_Toc78365184" w:history="1">
         <w:r>
           <w:rPr>
             <w:rStyle w:val="Hyperlink"/>
@@ -2387,7 +2602,7 @@
             <w:noProof/>
             <w:webHidden/>
           </w:rPr>
-          <w:instrText xml:space="preserve"> PAGEREF _Toc78314453 \h </w:instrText>
+          <w:instrText xml:space="preserve"> PAGEREF _Toc78365184 \h </w:instrText>
         </w:r>
         <w:r>
           <w:rPr>
@@ -2431,7 +2646,7 @@
           <w:lang w:val="en-GB" w:eastAsia="en-GB"/>
         </w:rPr>
       </w:pPr>
-      <w:hyperlink w:anchor="_Toc78314454" w:history="1">
+      <w:hyperlink w:anchor="_Toc78365185" w:history="1">
         <w:r>
           <w:rPr>
             <w:rStyle w:val="Hyperlink"/>
@@ -2458,7 +2673,7 @@
             <w:noProof/>
             <w:webHidden/>
           </w:rPr>
-          <w:instrText xml:space="preserve"> PAGEREF _Toc78314454 \h </w:instrText>
+          <w:instrText xml:space="preserve"> PAGEREF _Toc78365185 \h </w:instrText>
         </w:r>
         <w:r>
           <w:rPr>
@@ -2502,7 +2717,7 @@
           <w:lang w:val="en-GB" w:eastAsia="en-GB"/>
         </w:rPr>
       </w:pPr>
-      <w:hyperlink w:anchor="_Toc78314455" w:history="1">
+      <w:hyperlink w:anchor="_Toc78365186" w:history="1">
         <w:r>
           <w:rPr>
             <w:rStyle w:val="Hyperlink"/>
@@ -2529,7 +2744,7 @@
             <w:noProof/>
             <w:webHidden/>
           </w:rPr>
-          <w:instrText xml:space="preserve"> PAGEREF _Toc78314455 \h </w:instrText>
+          <w:instrText xml:space="preserve"> PAGEREF _Toc78365186 \h </w:instrText>
         </w:r>
         <w:r>
           <w:rPr>
@@ -2573,13 +2788,13 @@
           <w:lang w:val="en-GB" w:eastAsia="en-GB"/>
         </w:rPr>
       </w:pPr>
-      <w:hyperlink w:anchor="_Toc78314456" w:history="1">
+      <w:hyperlink w:anchor="_Toc78365187" w:history="1">
         <w:r>
           <w:rPr>
             <w:rStyle w:val="Hyperlink"/>
             <w:noProof/>
           </w:rPr>
-          <w:t>Figure 3.1: Home page.</w:t>
+          <w:t>Figure 2.6: code to output in JSON format.</w:t>
         </w:r>
         <w:r>
           <w:rPr>
@@ -2600,7 +2815,7 @@
             <w:noProof/>
             <w:webHidden/>
           </w:rPr>
-          <w:instrText xml:space="preserve"> PAGEREF _Toc78314456 \h </w:instrText>
+          <w:instrText xml:space="preserve"> PAGEREF _Toc78365187 \h </w:instrText>
         </w:r>
         <w:r>
           <w:rPr>
@@ -2620,7 +2835,7 @@
             <w:noProof/>
             <w:webHidden/>
           </w:rPr>
-          <w:t>10</w:t>
+          <w:t>8</w:t>
         </w:r>
         <w:r>
           <w:rPr>
@@ -2644,13 +2859,13 @@
           <w:lang w:val="en-GB" w:eastAsia="en-GB"/>
         </w:rPr>
       </w:pPr>
-      <w:hyperlink w:anchor="_Toc78314457" w:history="1">
+      <w:hyperlink w:anchor="_Toc78365188" w:history="1">
         <w:r>
           <w:rPr>
             <w:rStyle w:val="Hyperlink"/>
             <w:noProof/>
           </w:rPr>
-          <w:t>Figure 3.2: Testing of the date range.</w:t>
+          <w:t>Figure 2.7: code to output in XML format.</w:t>
         </w:r>
         <w:r>
           <w:rPr>
@@ -2671,7 +2886,7 @@
             <w:noProof/>
             <w:webHidden/>
           </w:rPr>
-          <w:instrText xml:space="preserve"> PAGEREF _Toc78314457 \h </w:instrText>
+          <w:instrText xml:space="preserve"> PAGEREF _Toc78365188 \h </w:instrText>
         </w:r>
         <w:r>
           <w:rPr>
@@ -2691,7 +2906,7 @@
             <w:noProof/>
             <w:webHidden/>
           </w:rPr>
-          <w:t>11</w:t>
+          <w:t>9</w:t>
         </w:r>
         <w:r>
           <w:rPr>
@@ -2715,13 +2930,13 @@
           <w:lang w:val="en-GB" w:eastAsia="en-GB"/>
         </w:rPr>
       </w:pPr>
-      <w:hyperlink w:anchor="_Toc78314458" w:history="1">
+      <w:hyperlink w:anchor="_Toc78365189" w:history="1">
         <w:r>
           <w:rPr>
             <w:rStyle w:val="Hyperlink"/>
             <w:noProof/>
           </w:rPr>
-          <w:t>Figure 3.3: Testing of the data table sorting.</w:t>
+          <w:t>Figure 2.8: user-defined function xml_encode</w:t>
         </w:r>
         <w:r>
           <w:rPr>
@@ -2742,7 +2957,7 @@
             <w:noProof/>
             <w:webHidden/>
           </w:rPr>
-          <w:instrText xml:space="preserve"> PAGEREF _Toc78314458 \h </w:instrText>
+          <w:instrText xml:space="preserve"> PAGEREF _Toc78365189 \h </w:instrText>
         </w:r>
         <w:r>
           <w:rPr>
@@ -2762,7 +2977,7 @@
             <w:noProof/>
             <w:webHidden/>
           </w:rPr>
-          <w:t>11</w:t>
+          <w:t>9</w:t>
         </w:r>
         <w:r>
           <w:rPr>
@@ -2786,13 +3001,13 @@
           <w:lang w:val="en-GB" w:eastAsia="en-GB"/>
         </w:rPr>
       </w:pPr>
-      <w:hyperlink w:anchor="_Toc78314459" w:history="1">
+      <w:hyperlink w:anchor="_Toc78365190" w:history="1">
         <w:r>
           <w:rPr>
             <w:rStyle w:val="Hyperlink"/>
             <w:noProof/>
           </w:rPr>
-          <w:t>Figure 3.4: Testing of the data table search.</w:t>
+          <w:t>Figure 2.9: Add php file to index page.</w:t>
         </w:r>
         <w:r>
           <w:rPr>
@@ -2813,7 +3028,7 @@
             <w:noProof/>
             <w:webHidden/>
           </w:rPr>
-          <w:instrText xml:space="preserve"> PAGEREF _Toc78314459 \h </w:instrText>
+          <w:instrText xml:space="preserve"> PAGEREF _Toc78365190 \h </w:instrText>
         </w:r>
         <w:r>
           <w:rPr>
@@ -2833,7 +3048,7 @@
             <w:noProof/>
             <w:webHidden/>
           </w:rPr>
-          <w:t>12</w:t>
+          <w:t>10</w:t>
         </w:r>
         <w:r>
           <w:rPr>
@@ -2857,13 +3072,13 @@
           <w:lang w:val="en-GB" w:eastAsia="en-GB"/>
         </w:rPr>
       </w:pPr>
-      <w:hyperlink w:anchor="_Toc78314460" w:history="1">
+      <w:hyperlink w:anchor="_Toc78365191" w:history="1">
         <w:r>
           <w:rPr>
             <w:rStyle w:val="Hyperlink"/>
             <w:noProof/>
           </w:rPr>
-          <w:t>Figure 3.5: Testing of the world wide map.</w:t>
+          <w:t>Figure 2.10: default constructor of display class.</w:t>
         </w:r>
         <w:r>
           <w:rPr>
@@ -2884,7 +3099,7 @@
             <w:noProof/>
             <w:webHidden/>
           </w:rPr>
-          <w:instrText xml:space="preserve"> PAGEREF _Toc78314460 \h </w:instrText>
+          <w:instrText xml:space="preserve"> PAGEREF _Toc78365191 \h </w:instrText>
         </w:r>
         <w:r>
           <w:rPr>
@@ -2904,7 +3119,7 @@
             <w:noProof/>
             <w:webHidden/>
           </w:rPr>
-          <w:t>12</w:t>
+          <w:t>10</w:t>
         </w:r>
         <w:r>
           <w:rPr>
@@ -2928,13 +3143,13 @@
           <w:lang w:val="en-GB" w:eastAsia="en-GB"/>
         </w:rPr>
       </w:pPr>
-      <w:hyperlink w:anchor="_Toc78314461" w:history="1">
+      <w:hyperlink w:anchor="_Toc78365192" w:history="1">
         <w:r>
           <w:rPr>
             <w:rStyle w:val="Hyperlink"/>
             <w:noProof/>
           </w:rPr>
-          <w:t>Figure 3.6: Testing regional page.</w:t>
+          <w:t>Figure 2.11: JSON display function.</w:t>
         </w:r>
         <w:r>
           <w:rPr>
@@ -2955,7 +3170,7 @@
             <w:noProof/>
             <w:webHidden/>
           </w:rPr>
-          <w:instrText xml:space="preserve"> PAGEREF _Toc78314461 \h </w:instrText>
+          <w:instrText xml:space="preserve"> PAGEREF _Toc78365192 \h </w:instrText>
         </w:r>
         <w:r>
           <w:rPr>
@@ -2975,7 +3190,7 @@
             <w:noProof/>
             <w:webHidden/>
           </w:rPr>
-          <w:t>13</w:t>
+          <w:t>11</w:t>
         </w:r>
         <w:r>
           <w:rPr>
@@ -2999,13 +3214,13 @@
           <w:lang w:val="en-GB" w:eastAsia="en-GB"/>
         </w:rPr>
       </w:pPr>
-      <w:hyperlink w:anchor="_Toc78314462" w:history="1">
+      <w:hyperlink w:anchor="_Toc78365193" w:history="1">
         <w:r>
           <w:rPr>
             <w:rStyle w:val="Hyperlink"/>
             <w:noProof/>
           </w:rPr>
-          <w:t>Figure 3.7: Testing of parameters in regional page.</w:t>
+          <w:t>Figure 2.12: filler function.</w:t>
         </w:r>
         <w:r>
           <w:rPr>
@@ -3026,7 +3241,7 @@
             <w:noProof/>
             <w:webHidden/>
           </w:rPr>
-          <w:instrText xml:space="preserve"> PAGEREF _Toc78314462 \h </w:instrText>
+          <w:instrText xml:space="preserve"> PAGEREF _Toc78365193 \h </w:instrText>
         </w:r>
         <w:r>
           <w:rPr>
@@ -3046,7 +3261,7 @@
             <w:noProof/>
             <w:webHidden/>
           </w:rPr>
-          <w:t>13</w:t>
+          <w:t>12</w:t>
         </w:r>
         <w:r>
           <w:rPr>
@@ -3070,12 +3285,793 @@
           <w:lang w:val="en-GB" w:eastAsia="en-GB"/>
         </w:rPr>
       </w:pPr>
-      <w:hyperlink w:anchor="_Toc78314463" w:history="1">
+      <w:hyperlink w:anchor="_Toc78365194" w:history="1">
         <w:r>
           <w:rPr>
             <w:rStyle w:val="Hyperlink"/>
             <w:noProof/>
           </w:rPr>
+          <w:t>Figure 2.13: XML Display function.</w:t>
+        </w:r>
+        <w:r>
+          <w:rPr>
+            <w:noProof/>
+            <w:webHidden/>
+          </w:rPr>
+          <w:tab/>
+        </w:r>
+        <w:r>
+          <w:rPr>
+            <w:noProof/>
+            <w:webHidden/>
+          </w:rPr>
+          <w:fldChar w:fldCharType="begin"/>
+        </w:r>
+        <w:r>
+          <w:rPr>
+            <w:noProof/>
+            <w:webHidden/>
+          </w:rPr>
+          <w:instrText xml:space="preserve"> PAGEREF _Toc78365194 \h </w:instrText>
+        </w:r>
+        <w:r>
+          <w:rPr>
+            <w:noProof/>
+            <w:webHidden/>
+          </w:rPr>
+        </w:r>
+        <w:r>
+          <w:rPr>
+            <w:noProof/>
+            <w:webHidden/>
+          </w:rPr>
+          <w:fldChar w:fldCharType="separate"/>
+        </w:r>
+        <w:r>
+          <w:rPr>
+            <w:noProof/>
+            <w:webHidden/>
+          </w:rPr>
+          <w:t>13</w:t>
+        </w:r>
+        <w:r>
+          <w:rPr>
+            <w:noProof/>
+            <w:webHidden/>
+          </w:rPr>
+          <w:fldChar w:fldCharType="end"/>
+        </w:r>
+      </w:hyperlink>
+    </w:p>
+    <w:p>
+      <w:pPr>
+        <w:pStyle w:val="TableofFigures"/>
+        <w:tabs>
+          <w:tab w:val="right" w:leader="dot" w:pos="8299"/>
+        </w:tabs>
+        <w:rPr>
+          <w:rFonts w:asciiTheme="minorHAnsi" w:eastAsiaTheme="minorEastAsia" w:hAnsiTheme="minorHAnsi"/>
+          <w:noProof/>
+          <w:sz w:val="22"/>
+          <w:lang w:val="en-GB" w:eastAsia="en-GB"/>
+        </w:rPr>
+      </w:pPr>
+      <w:hyperlink w:anchor="_Toc78365195" w:history="1">
+        <w:r>
+          <w:rPr>
+            <w:rStyle w:val="Hyperlink"/>
+            <w:noProof/>
+          </w:rPr>
+          <w:t>Figure 2.14: Verify format.</w:t>
+        </w:r>
+        <w:r>
+          <w:rPr>
+            <w:noProof/>
+            <w:webHidden/>
+          </w:rPr>
+          <w:tab/>
+        </w:r>
+        <w:r>
+          <w:rPr>
+            <w:noProof/>
+            <w:webHidden/>
+          </w:rPr>
+          <w:fldChar w:fldCharType="begin"/>
+        </w:r>
+        <w:r>
+          <w:rPr>
+            <w:noProof/>
+            <w:webHidden/>
+          </w:rPr>
+          <w:instrText xml:space="preserve"> PAGEREF _Toc78365195 \h </w:instrText>
+        </w:r>
+        <w:r>
+          <w:rPr>
+            <w:noProof/>
+            <w:webHidden/>
+          </w:rPr>
+        </w:r>
+        <w:r>
+          <w:rPr>
+            <w:noProof/>
+            <w:webHidden/>
+          </w:rPr>
+          <w:fldChar w:fldCharType="separate"/>
+        </w:r>
+        <w:r>
+          <w:rPr>
+            <w:noProof/>
+            <w:webHidden/>
+          </w:rPr>
+          <w:t>14</w:t>
+        </w:r>
+        <w:r>
+          <w:rPr>
+            <w:noProof/>
+            <w:webHidden/>
+          </w:rPr>
+          <w:fldChar w:fldCharType="end"/>
+        </w:r>
+      </w:hyperlink>
+    </w:p>
+    <w:p>
+      <w:pPr>
+        <w:pStyle w:val="TableofFigures"/>
+        <w:tabs>
+          <w:tab w:val="right" w:leader="dot" w:pos="8299"/>
+        </w:tabs>
+        <w:rPr>
+          <w:rFonts w:asciiTheme="minorHAnsi" w:eastAsiaTheme="minorEastAsia" w:hAnsiTheme="minorHAnsi"/>
+          <w:noProof/>
+          <w:sz w:val="22"/>
+          <w:lang w:val="en-GB" w:eastAsia="en-GB"/>
+        </w:rPr>
+      </w:pPr>
+      <w:hyperlink w:anchor="_Toc78365196" w:history="1">
+        <w:r>
+          <w:rPr>
+            <w:rStyle w:val="Hyperlink"/>
+            <w:noProof/>
+          </w:rPr>
+          <w:t>Figure 2.15: build URL method.</w:t>
+        </w:r>
+        <w:r>
+          <w:rPr>
+            <w:noProof/>
+            <w:webHidden/>
+          </w:rPr>
+          <w:tab/>
+        </w:r>
+        <w:r>
+          <w:rPr>
+            <w:noProof/>
+            <w:webHidden/>
+          </w:rPr>
+          <w:fldChar w:fldCharType="begin"/>
+        </w:r>
+        <w:r>
+          <w:rPr>
+            <w:noProof/>
+            <w:webHidden/>
+          </w:rPr>
+          <w:instrText xml:space="preserve"> PAGEREF _Toc78365196 \h </w:instrText>
+        </w:r>
+        <w:r>
+          <w:rPr>
+            <w:noProof/>
+            <w:webHidden/>
+          </w:rPr>
+        </w:r>
+        <w:r>
+          <w:rPr>
+            <w:noProof/>
+            <w:webHidden/>
+          </w:rPr>
+          <w:fldChar w:fldCharType="separate"/>
+        </w:r>
+        <w:r>
+          <w:rPr>
+            <w:noProof/>
+            <w:webHidden/>
+          </w:rPr>
+          <w:t>14</w:t>
+        </w:r>
+        <w:r>
+          <w:rPr>
+            <w:noProof/>
+            <w:webHidden/>
+          </w:rPr>
+          <w:fldChar w:fldCharType="end"/>
+        </w:r>
+      </w:hyperlink>
+    </w:p>
+    <w:p>
+      <w:pPr>
+        <w:pStyle w:val="TableofFigures"/>
+        <w:tabs>
+          <w:tab w:val="right" w:leader="dot" w:pos="8299"/>
+        </w:tabs>
+        <w:rPr>
+          <w:rFonts w:asciiTheme="minorHAnsi" w:eastAsiaTheme="minorEastAsia" w:hAnsiTheme="minorHAnsi"/>
+          <w:noProof/>
+          <w:sz w:val="22"/>
+          <w:lang w:val="en-GB" w:eastAsia="en-GB"/>
+        </w:rPr>
+      </w:pPr>
+      <w:hyperlink w:anchor="_Toc78365197" w:history="1">
+        <w:r>
+          <w:rPr>
+            <w:rStyle w:val="Hyperlink"/>
+            <w:noProof/>
+          </w:rPr>
+          <w:t>Figure 2.16: fill elements.</w:t>
+        </w:r>
+        <w:r>
+          <w:rPr>
+            <w:noProof/>
+            <w:webHidden/>
+          </w:rPr>
+          <w:tab/>
+        </w:r>
+        <w:r>
+          <w:rPr>
+            <w:noProof/>
+            <w:webHidden/>
+          </w:rPr>
+          <w:fldChar w:fldCharType="begin"/>
+        </w:r>
+        <w:r>
+          <w:rPr>
+            <w:noProof/>
+            <w:webHidden/>
+          </w:rPr>
+          <w:instrText xml:space="preserve"> PAGEREF _Toc78365197 \h </w:instrText>
+        </w:r>
+        <w:r>
+          <w:rPr>
+            <w:noProof/>
+            <w:webHidden/>
+          </w:rPr>
+        </w:r>
+        <w:r>
+          <w:rPr>
+            <w:noProof/>
+            <w:webHidden/>
+          </w:rPr>
+          <w:fldChar w:fldCharType="separate"/>
+        </w:r>
+        <w:r>
+          <w:rPr>
+            <w:noProof/>
+            <w:webHidden/>
+          </w:rPr>
+          <w:t>15</w:t>
+        </w:r>
+        <w:r>
+          <w:rPr>
+            <w:noProof/>
+            <w:webHidden/>
+          </w:rPr>
+          <w:fldChar w:fldCharType="end"/>
+        </w:r>
+      </w:hyperlink>
+    </w:p>
+    <w:p>
+      <w:pPr>
+        <w:pStyle w:val="TableofFigures"/>
+        <w:tabs>
+          <w:tab w:val="right" w:leader="dot" w:pos="8299"/>
+        </w:tabs>
+        <w:rPr>
+          <w:rFonts w:asciiTheme="minorHAnsi" w:eastAsiaTheme="minorEastAsia" w:hAnsiTheme="minorHAnsi"/>
+          <w:noProof/>
+          <w:sz w:val="22"/>
+          <w:lang w:val="en-GB" w:eastAsia="en-GB"/>
+        </w:rPr>
+      </w:pPr>
+      <w:hyperlink w:anchor="_Toc78365198" w:history="1">
+        <w:r>
+          <w:rPr>
+            <w:rStyle w:val="Hyperlink"/>
+            <w:noProof/>
+          </w:rPr>
+          <w:t>Figure 3.1: Home page.</w:t>
+        </w:r>
+        <w:r>
+          <w:rPr>
+            <w:noProof/>
+            <w:webHidden/>
+          </w:rPr>
+          <w:tab/>
+        </w:r>
+        <w:r>
+          <w:rPr>
+            <w:noProof/>
+            <w:webHidden/>
+          </w:rPr>
+          <w:fldChar w:fldCharType="begin"/>
+        </w:r>
+        <w:r>
+          <w:rPr>
+            <w:noProof/>
+            <w:webHidden/>
+          </w:rPr>
+          <w:instrText xml:space="preserve"> PAGEREF _Toc78365198 \h </w:instrText>
+        </w:r>
+        <w:r>
+          <w:rPr>
+            <w:noProof/>
+            <w:webHidden/>
+          </w:rPr>
+        </w:r>
+        <w:r>
+          <w:rPr>
+            <w:noProof/>
+            <w:webHidden/>
+          </w:rPr>
+          <w:fldChar w:fldCharType="separate"/>
+        </w:r>
+        <w:r>
+          <w:rPr>
+            <w:noProof/>
+            <w:webHidden/>
+          </w:rPr>
+          <w:t>16</w:t>
+        </w:r>
+        <w:r>
+          <w:rPr>
+            <w:noProof/>
+            <w:webHidden/>
+          </w:rPr>
+          <w:fldChar w:fldCharType="end"/>
+        </w:r>
+      </w:hyperlink>
+    </w:p>
+    <w:p>
+      <w:pPr>
+        <w:pStyle w:val="TableofFigures"/>
+        <w:tabs>
+          <w:tab w:val="right" w:leader="dot" w:pos="8299"/>
+        </w:tabs>
+        <w:rPr>
+          <w:rFonts w:asciiTheme="minorHAnsi" w:eastAsiaTheme="minorEastAsia" w:hAnsiTheme="minorHAnsi"/>
+          <w:noProof/>
+          <w:sz w:val="22"/>
+          <w:lang w:val="en-GB" w:eastAsia="en-GB"/>
+        </w:rPr>
+      </w:pPr>
+      <w:hyperlink w:anchor="_Toc78365199" w:history="1">
+        <w:r>
+          <w:rPr>
+            <w:rStyle w:val="Hyperlink"/>
+            <w:noProof/>
+          </w:rPr>
+          <w:t>Figure 3.2: Testing of the date range.</w:t>
+        </w:r>
+        <w:r>
+          <w:rPr>
+            <w:noProof/>
+            <w:webHidden/>
+          </w:rPr>
+          <w:tab/>
+        </w:r>
+        <w:r>
+          <w:rPr>
+            <w:noProof/>
+            <w:webHidden/>
+          </w:rPr>
+          <w:fldChar w:fldCharType="begin"/>
+        </w:r>
+        <w:r>
+          <w:rPr>
+            <w:noProof/>
+            <w:webHidden/>
+          </w:rPr>
+          <w:instrText xml:space="preserve"> PAGEREF _Toc78365199 \h </w:instrText>
+        </w:r>
+        <w:r>
+          <w:rPr>
+            <w:noProof/>
+            <w:webHidden/>
+          </w:rPr>
+        </w:r>
+        <w:r>
+          <w:rPr>
+            <w:noProof/>
+            <w:webHidden/>
+          </w:rPr>
+          <w:fldChar w:fldCharType="separate"/>
+        </w:r>
+        <w:r>
+          <w:rPr>
+            <w:noProof/>
+            <w:webHidden/>
+          </w:rPr>
+          <w:t>17</w:t>
+        </w:r>
+        <w:r>
+          <w:rPr>
+            <w:noProof/>
+            <w:webHidden/>
+          </w:rPr>
+          <w:fldChar w:fldCharType="end"/>
+        </w:r>
+      </w:hyperlink>
+    </w:p>
+    <w:p>
+      <w:pPr>
+        <w:pStyle w:val="TableofFigures"/>
+        <w:tabs>
+          <w:tab w:val="right" w:leader="dot" w:pos="8299"/>
+        </w:tabs>
+        <w:rPr>
+          <w:rFonts w:asciiTheme="minorHAnsi" w:eastAsiaTheme="minorEastAsia" w:hAnsiTheme="minorHAnsi"/>
+          <w:noProof/>
+          <w:sz w:val="22"/>
+          <w:lang w:val="en-GB" w:eastAsia="en-GB"/>
+        </w:rPr>
+      </w:pPr>
+      <w:hyperlink w:anchor="_Toc78365200" w:history="1">
+        <w:r>
+          <w:rPr>
+            <w:rStyle w:val="Hyperlink"/>
+            <w:noProof/>
+          </w:rPr>
+          <w:t>Figure 3.3: Testing of the data table sorting.</w:t>
+        </w:r>
+        <w:r>
+          <w:rPr>
+            <w:noProof/>
+            <w:webHidden/>
+          </w:rPr>
+          <w:tab/>
+        </w:r>
+        <w:r>
+          <w:rPr>
+            <w:noProof/>
+            <w:webHidden/>
+          </w:rPr>
+          <w:fldChar w:fldCharType="begin"/>
+        </w:r>
+        <w:r>
+          <w:rPr>
+            <w:noProof/>
+            <w:webHidden/>
+          </w:rPr>
+          <w:instrText xml:space="preserve"> PAGEREF _Toc78365200 \h </w:instrText>
+        </w:r>
+        <w:r>
+          <w:rPr>
+            <w:noProof/>
+            <w:webHidden/>
+          </w:rPr>
+        </w:r>
+        <w:r>
+          <w:rPr>
+            <w:noProof/>
+            <w:webHidden/>
+          </w:rPr>
+          <w:fldChar w:fldCharType="separate"/>
+        </w:r>
+        <w:r>
+          <w:rPr>
+            <w:noProof/>
+            <w:webHidden/>
+          </w:rPr>
+          <w:t>17</w:t>
+        </w:r>
+        <w:r>
+          <w:rPr>
+            <w:noProof/>
+            <w:webHidden/>
+          </w:rPr>
+          <w:fldChar w:fldCharType="end"/>
+        </w:r>
+      </w:hyperlink>
+    </w:p>
+    <w:p>
+      <w:pPr>
+        <w:pStyle w:val="TableofFigures"/>
+        <w:tabs>
+          <w:tab w:val="right" w:leader="dot" w:pos="8299"/>
+        </w:tabs>
+        <w:rPr>
+          <w:rFonts w:asciiTheme="minorHAnsi" w:eastAsiaTheme="minorEastAsia" w:hAnsiTheme="minorHAnsi"/>
+          <w:noProof/>
+          <w:sz w:val="22"/>
+          <w:lang w:val="en-GB" w:eastAsia="en-GB"/>
+        </w:rPr>
+      </w:pPr>
+      <w:hyperlink w:anchor="_Toc78365201" w:history="1">
+        <w:r>
+          <w:rPr>
+            <w:rStyle w:val="Hyperlink"/>
+            <w:noProof/>
+          </w:rPr>
+          <w:t>Figure 3.4: Testing of the data table search.</w:t>
+        </w:r>
+        <w:r>
+          <w:rPr>
+            <w:noProof/>
+            <w:webHidden/>
+          </w:rPr>
+          <w:tab/>
+        </w:r>
+        <w:r>
+          <w:rPr>
+            <w:noProof/>
+            <w:webHidden/>
+          </w:rPr>
+          <w:fldChar w:fldCharType="begin"/>
+        </w:r>
+        <w:r>
+          <w:rPr>
+            <w:noProof/>
+            <w:webHidden/>
+          </w:rPr>
+          <w:instrText xml:space="preserve"> PAGEREF _Toc78365201 \h </w:instrText>
+        </w:r>
+        <w:r>
+          <w:rPr>
+            <w:noProof/>
+            <w:webHidden/>
+          </w:rPr>
+        </w:r>
+        <w:r>
+          <w:rPr>
+            <w:noProof/>
+            <w:webHidden/>
+          </w:rPr>
+          <w:fldChar w:fldCharType="separate"/>
+        </w:r>
+        <w:r>
+          <w:rPr>
+            <w:noProof/>
+            <w:webHidden/>
+          </w:rPr>
+          <w:t>18</w:t>
+        </w:r>
+        <w:r>
+          <w:rPr>
+            <w:noProof/>
+            <w:webHidden/>
+          </w:rPr>
+          <w:fldChar w:fldCharType="end"/>
+        </w:r>
+      </w:hyperlink>
+    </w:p>
+    <w:p>
+      <w:pPr>
+        <w:pStyle w:val="TableofFigures"/>
+        <w:tabs>
+          <w:tab w:val="right" w:leader="dot" w:pos="8299"/>
+        </w:tabs>
+        <w:rPr>
+          <w:rFonts w:asciiTheme="minorHAnsi" w:eastAsiaTheme="minorEastAsia" w:hAnsiTheme="minorHAnsi"/>
+          <w:noProof/>
+          <w:sz w:val="22"/>
+          <w:lang w:val="en-GB" w:eastAsia="en-GB"/>
+        </w:rPr>
+      </w:pPr>
+      <w:hyperlink w:anchor="_Toc78365202" w:history="1">
+        <w:r>
+          <w:rPr>
+            <w:rStyle w:val="Hyperlink"/>
+            <w:noProof/>
+          </w:rPr>
+          <w:t>Figure 3.5: Testing of the world wide map.</w:t>
+        </w:r>
+        <w:r>
+          <w:rPr>
+            <w:noProof/>
+            <w:webHidden/>
+          </w:rPr>
+          <w:tab/>
+        </w:r>
+        <w:r>
+          <w:rPr>
+            <w:noProof/>
+            <w:webHidden/>
+          </w:rPr>
+          <w:fldChar w:fldCharType="begin"/>
+        </w:r>
+        <w:r>
+          <w:rPr>
+            <w:noProof/>
+            <w:webHidden/>
+          </w:rPr>
+          <w:instrText xml:space="preserve"> PAGEREF _Toc78365202 \h </w:instrText>
+        </w:r>
+        <w:r>
+          <w:rPr>
+            <w:noProof/>
+            <w:webHidden/>
+          </w:rPr>
+        </w:r>
+        <w:r>
+          <w:rPr>
+            <w:noProof/>
+            <w:webHidden/>
+          </w:rPr>
+          <w:fldChar w:fldCharType="separate"/>
+        </w:r>
+        <w:r>
+          <w:rPr>
+            <w:noProof/>
+            <w:webHidden/>
+          </w:rPr>
+          <w:t>18</w:t>
+        </w:r>
+        <w:r>
+          <w:rPr>
+            <w:noProof/>
+            <w:webHidden/>
+          </w:rPr>
+          <w:fldChar w:fldCharType="end"/>
+        </w:r>
+      </w:hyperlink>
+    </w:p>
+    <w:p>
+      <w:pPr>
+        <w:pStyle w:val="TableofFigures"/>
+        <w:tabs>
+          <w:tab w:val="right" w:leader="dot" w:pos="8299"/>
+        </w:tabs>
+        <w:rPr>
+          <w:rFonts w:asciiTheme="minorHAnsi" w:eastAsiaTheme="minorEastAsia" w:hAnsiTheme="minorHAnsi"/>
+          <w:noProof/>
+          <w:sz w:val="22"/>
+          <w:lang w:val="en-GB" w:eastAsia="en-GB"/>
+        </w:rPr>
+      </w:pPr>
+      <w:hyperlink w:anchor="_Toc78365203" w:history="1">
+        <w:r>
+          <w:rPr>
+            <w:rStyle w:val="Hyperlink"/>
+            <w:noProof/>
+          </w:rPr>
+          <w:t>Figure 3.6: Testing regional page.</w:t>
+        </w:r>
+        <w:r>
+          <w:rPr>
+            <w:noProof/>
+            <w:webHidden/>
+          </w:rPr>
+          <w:tab/>
+        </w:r>
+        <w:r>
+          <w:rPr>
+            <w:noProof/>
+            <w:webHidden/>
+          </w:rPr>
+          <w:fldChar w:fldCharType="begin"/>
+        </w:r>
+        <w:r>
+          <w:rPr>
+            <w:noProof/>
+            <w:webHidden/>
+          </w:rPr>
+          <w:instrText xml:space="preserve"> PAGEREF _Toc78365203 \h </w:instrText>
+        </w:r>
+        <w:r>
+          <w:rPr>
+            <w:noProof/>
+            <w:webHidden/>
+          </w:rPr>
+        </w:r>
+        <w:r>
+          <w:rPr>
+            <w:noProof/>
+            <w:webHidden/>
+          </w:rPr>
+          <w:fldChar w:fldCharType="separate"/>
+        </w:r>
+        <w:r>
+          <w:rPr>
+            <w:noProof/>
+            <w:webHidden/>
+          </w:rPr>
+          <w:t>19</w:t>
+        </w:r>
+        <w:r>
+          <w:rPr>
+            <w:noProof/>
+            <w:webHidden/>
+          </w:rPr>
+          <w:fldChar w:fldCharType="end"/>
+        </w:r>
+      </w:hyperlink>
+    </w:p>
+    <w:p>
+      <w:pPr>
+        <w:pStyle w:val="TableofFigures"/>
+        <w:tabs>
+          <w:tab w:val="right" w:leader="dot" w:pos="8299"/>
+        </w:tabs>
+        <w:rPr>
+          <w:rFonts w:asciiTheme="minorHAnsi" w:eastAsiaTheme="minorEastAsia" w:hAnsiTheme="minorHAnsi"/>
+          <w:noProof/>
+          <w:sz w:val="22"/>
+          <w:lang w:val="en-GB" w:eastAsia="en-GB"/>
+        </w:rPr>
+      </w:pPr>
+      <w:hyperlink w:anchor="_Toc78365204" w:history="1">
+        <w:r>
+          <w:rPr>
+            <w:rStyle w:val="Hyperlink"/>
+            <w:noProof/>
+          </w:rPr>
+          <w:t>Figure 3.7: Testing of parameters in regional page.</w:t>
+        </w:r>
+        <w:r>
+          <w:rPr>
+            <w:noProof/>
+            <w:webHidden/>
+          </w:rPr>
+          <w:tab/>
+        </w:r>
+        <w:r>
+          <w:rPr>
+            <w:noProof/>
+            <w:webHidden/>
+          </w:rPr>
+          <w:fldChar w:fldCharType="begin"/>
+        </w:r>
+        <w:r>
+          <w:rPr>
+            <w:noProof/>
+            <w:webHidden/>
+          </w:rPr>
+          <w:instrText xml:space="preserve"> PAGEREF _Toc78365204 \h </w:instrText>
+        </w:r>
+        <w:r>
+          <w:rPr>
+            <w:noProof/>
+            <w:webHidden/>
+          </w:rPr>
+        </w:r>
+        <w:r>
+          <w:rPr>
+            <w:noProof/>
+            <w:webHidden/>
+          </w:rPr>
+          <w:fldChar w:fldCharType="separate"/>
+        </w:r>
+        <w:r>
+          <w:rPr>
+            <w:noProof/>
+            <w:webHidden/>
+          </w:rPr>
+          <w:t>19</w:t>
+        </w:r>
+        <w:r>
+          <w:rPr>
+            <w:noProof/>
+            <w:webHidden/>
+          </w:rPr>
+          <w:fldChar w:fldCharType="end"/>
+        </w:r>
+      </w:hyperlink>
+    </w:p>
+    <w:p>
+      <w:pPr>
+        <w:pStyle w:val="TableofFigures"/>
+        <w:tabs>
+          <w:tab w:val="right" w:leader="dot" w:pos="8299"/>
+        </w:tabs>
+        <w:rPr>
+          <w:rFonts w:asciiTheme="minorHAnsi" w:eastAsiaTheme="minorEastAsia" w:hAnsiTheme="minorHAnsi"/>
+          <w:noProof/>
+          <w:sz w:val="22"/>
+          <w:lang w:val="en-GB" w:eastAsia="en-GB"/>
+        </w:rPr>
+      </w:pPr>
+      <w:hyperlink w:anchor="_Toc78365205" w:history="1">
+        <w:r>
+          <w:rPr>
+            <w:rStyle w:val="Hyperlink"/>
+            <w:noProof/>
+          </w:rPr>
           <w:t>Figure 3.8: Testing of regional map.</w:t>
         </w:r>
         <w:r>
@@ -3097,7 +4093,7 @@
             <w:noProof/>
             <w:webHidden/>
           </w:rPr>
-          <w:instrText xml:space="preserve"> PAGEREF _Toc78314463 \h </w:instrText>
+          <w:instrText xml:space="preserve"> PAGEREF _Toc78365205 \h </w:instrText>
         </w:r>
         <w:r>
           <w:rPr>
@@ -3117,7 +4113,7 @@
             <w:noProof/>
             <w:webHidden/>
           </w:rPr>
-          <w:t>14</w:t>
+          <w:t>20</w:t>
         </w:r>
         <w:r>
           <w:rPr>
@@ -3196,6 +4192,30 @@
         </w:rPr>
         <w:tab/>
         <w:t>1</w:t>
+      </w:r>
+    </w:p>
+    <w:p>
+      <w:pPr>
+        <w:pStyle w:val="TableofAuthorities"/>
+        <w:tabs>
+          <w:tab w:val="right" w:leader="dot" w:pos="8299"/>
+        </w:tabs>
+        <w:rPr>
+          <w:noProof/>
+        </w:rPr>
+      </w:pPr>
+      <w:r>
+        <w:rPr>
+          <w:noProof/>
+        </w:rPr>
+        <w:t>HTML - HyperText Markup Language</w:t>
+      </w:r>
+      <w:r>
+        <w:rPr>
+          <w:noProof/>
+        </w:rPr>
+        <w:tab/>
+        <w:t>12</w:t>
       </w:r>
     </w:p>
     <w:p>
@@ -3375,13 +4395,13 @@
       <w:pPr>
         <w:pStyle w:val="Heading1"/>
       </w:pPr>
-      <w:bookmarkStart w:id="0" w:name="Content"/>
-      <w:bookmarkStart w:id="1" w:name="_Toc78314430"/>
+      <w:bookmarkStart w:id="1" w:name="Content"/>
+      <w:bookmarkStart w:id="2" w:name="_Toc78365158"/>
       <w:r>
         <w:lastRenderedPageBreak/>
         <w:t>Introduction</w:t>
       </w:r>
-      <w:bookmarkEnd w:id="1"/>
+      <w:bookmarkEnd w:id="2"/>
     </w:p>
     <w:p>
       <w:r>
@@ -3521,23 +4541,23 @@
       <w:pPr>
         <w:pStyle w:val="Heading1"/>
       </w:pPr>
-      <w:bookmarkStart w:id="2" w:name="_Toc78314431"/>
+      <w:bookmarkStart w:id="3" w:name="_Toc78365159"/>
       <w:r>
         <w:lastRenderedPageBreak/>
         <w:t>Design and implementation</w:t>
       </w:r>
-      <w:bookmarkEnd w:id="2"/>
+      <w:bookmarkEnd w:id="3"/>
     </w:p>
     <w:p>
       <w:pPr>
         <w:pStyle w:val="Heading2"/>
         <w:ind w:left="720" w:hanging="720"/>
       </w:pPr>
-      <w:bookmarkStart w:id="3" w:name="_Toc78314432"/>
+      <w:bookmarkStart w:id="4" w:name="_Toc78365160"/>
       <w:r>
         <w:t>Core functionalities</w:t>
       </w:r>
-      <w:bookmarkEnd w:id="3"/>
+      <w:bookmarkEnd w:id="4"/>
     </w:p>
     <w:p>
       <w:r>
@@ -3646,14 +4666,12 @@
       <w:r>
         <w:t xml:space="preserve">SELECT * FROM </w:t>
       </w:r>
-      <w:proofErr w:type="spellStart"/>
       <w:r>
         <w:t>bookstore.</w:t>
       </w:r>
       <w:r>
         <w:t>books</w:t>
       </w:r>
-      <w:proofErr w:type="spellEnd"/>
       <w:r>
         <w:t xml:space="preserve"> WHERE title=’harry </w:t>
       </w:r>
@@ -3726,22 +4744,22 @@
       <w:pPr>
         <w:pStyle w:val="Heading2"/>
       </w:pPr>
-      <w:bookmarkStart w:id="4" w:name="_Toc78314433"/>
+      <w:bookmarkStart w:id="5" w:name="_Toc78365161"/>
       <w:r>
         <w:lastRenderedPageBreak/>
         <w:t>Additional functionalities</w:t>
       </w:r>
-      <w:bookmarkEnd w:id="4"/>
+      <w:bookmarkEnd w:id="5"/>
     </w:p>
     <w:p>
       <w:pPr>
         <w:pStyle w:val="Heading3"/>
       </w:pPr>
-      <w:bookmarkStart w:id="5" w:name="_Toc78314434"/>
+      <w:bookmarkStart w:id="6" w:name="_Toc78365162"/>
       <w:r>
         <w:t>Headers</w:t>
       </w:r>
-      <w:bookmarkEnd w:id="5"/>
+      <w:bookmarkEnd w:id="6"/>
     </w:p>
     <w:p>
       <w:r>
@@ -3754,26 +4772,13 @@
         <w:t xml:space="preserve"> A </w:t>
       </w:r>
       <w:r>
-        <w:t xml:space="preserve">function </w:t>
-      </w:r>
-      <w:proofErr w:type="spellStart"/>
-      <w:r>
-        <w:t>addStatusToData</w:t>
-      </w:r>
-      <w:proofErr w:type="spellEnd"/>
+        <w:t>function addStatusToData</w:t>
+      </w:r>
       <w:r>
         <w:t xml:space="preserve"> </w:t>
       </w:r>
       <w:r>
-        <w:t>($status, $</w:t>
-      </w:r>
-      <w:proofErr w:type="spellStart"/>
-      <w:r>
-        <w:t>statusMessage</w:t>
-      </w:r>
-      <w:proofErr w:type="spellEnd"/>
-      <w:r>
-        <w:t>, $count, $data)</w:t>
+        <w:t>($status, $statusMessage, $count, $data)</w:t>
       </w:r>
       <w:r>
         <w:t xml:space="preserve"> was created</w:t>
@@ -3950,8 +4955,8 @@
       <w:pPr>
         <w:pStyle w:val="Caption"/>
       </w:pPr>
-      <w:bookmarkStart w:id="6" w:name="_Ref78313087"/>
-      <w:bookmarkStart w:id="7" w:name="_Toc78314451"/>
+      <w:bookmarkStart w:id="7" w:name="_Ref78313087"/>
+      <w:bookmarkStart w:id="8" w:name="_Toc78365182"/>
       <w:r>
         <w:t xml:space="preserve">Figure </w:t>
       </w:r>
@@ -3974,11 +4979,11 @@
           <w:t>1</w:t>
         </w:r>
       </w:fldSimple>
-      <w:bookmarkEnd w:id="6"/>
+      <w:bookmarkEnd w:id="7"/>
       <w:r>
         <w:t>: function to add headers.</w:t>
       </w:r>
-      <w:bookmarkEnd w:id="7"/>
+      <w:bookmarkEnd w:id="8"/>
     </w:p>
     <w:p>
       <w:pPr>
@@ -3991,7 +4996,7 @@
           <w:szCs w:val="24"/>
         </w:rPr>
       </w:pPr>
-      <w:bookmarkStart w:id="8" w:name="_Ref78301748"/>
+      <w:bookmarkStart w:id="9" w:name="_Ref78301748"/>
       <w:r>
         <w:br w:type="page"/>
       </w:r>
@@ -4000,12 +5005,12 @@
       <w:pPr>
         <w:pStyle w:val="Heading3"/>
       </w:pPr>
-      <w:bookmarkStart w:id="9" w:name="_Toc78314435"/>
+      <w:bookmarkStart w:id="10" w:name="_Toc78365163"/>
       <w:r>
         <w:lastRenderedPageBreak/>
         <w:t>How to use</w:t>
       </w:r>
-      <w:bookmarkEnd w:id="9"/>
+      <w:bookmarkEnd w:id="10"/>
     </w:p>
     <w:p>
       <w:pPr>
@@ -4140,8 +5145,8 @@
       <w:pPr>
         <w:pStyle w:val="Caption"/>
       </w:pPr>
-      <w:bookmarkStart w:id="10" w:name="_Toc78314452"/>
       <w:bookmarkStart w:id="11" w:name="_Ref78314511"/>
+      <w:bookmarkStart w:id="12" w:name="_Toc78365183"/>
       <w:r>
         <w:t xml:space="preserve">Figure </w:t>
       </w:r>
@@ -4168,7 +5173,7 @@
       <w:r>
         <w:t>: code for how to use.</w:t>
       </w:r>
-      <w:bookmarkEnd w:id="10"/>
+      <w:bookmarkEnd w:id="12"/>
     </w:p>
     <w:p>
       <w:pPr>
@@ -4201,23 +5206,23 @@
       <w:pPr>
         <w:pStyle w:val="Heading3"/>
       </w:pPr>
-      <w:bookmarkStart w:id="12" w:name="_Ref78314305"/>
-      <w:bookmarkStart w:id="13" w:name="_Ref78314311"/>
-      <w:bookmarkStart w:id="14" w:name="_Ref78314321"/>
-      <w:bookmarkStart w:id="15" w:name="_Ref78314328"/>
-      <w:bookmarkStart w:id="16" w:name="_Ref78314338"/>
-      <w:bookmarkStart w:id="17" w:name="_Toc78314436"/>
+      <w:bookmarkStart w:id="13" w:name="_Ref78314305"/>
+      <w:bookmarkStart w:id="14" w:name="_Ref78314311"/>
+      <w:bookmarkStart w:id="15" w:name="_Ref78314321"/>
+      <w:bookmarkStart w:id="16" w:name="_Ref78314328"/>
+      <w:bookmarkStart w:id="17" w:name="_Ref78314338"/>
+      <w:bookmarkStart w:id="18" w:name="_Toc78365164"/>
       <w:r>
         <w:lastRenderedPageBreak/>
         <w:t>Scalable API</w:t>
       </w:r>
-      <w:bookmarkEnd w:id="8"/>
-      <w:bookmarkEnd w:id="12"/>
+      <w:bookmarkEnd w:id="9"/>
       <w:bookmarkEnd w:id="13"/>
       <w:bookmarkEnd w:id="14"/>
       <w:bookmarkEnd w:id="15"/>
       <w:bookmarkEnd w:id="16"/>
       <w:bookmarkEnd w:id="17"/>
+      <w:bookmarkEnd w:id="18"/>
     </w:p>
     <w:p>
       <w:r>
@@ -4242,13 +5247,8 @@
         <w:fldChar w:fldCharType="separate"/>
       </w:r>
       <w:r>
-        <w:t xml:space="preserve">Annex E: </w:t>
-      </w:r>
-      <w:proofErr w:type="spellStart"/>
-      <w:r>
-        <w:t>myapi.php</w:t>
-      </w:r>
-      <w:proofErr w:type="spellEnd"/>
+        <w:t>Annex E: myapi.php</w:t>
+      </w:r>
       <w:r>
         <w:fldChar w:fldCharType="end"/>
       </w:r>
@@ -4459,18 +5459,7 @@
           <w:szCs w:val="21"/>
           <w:lang w:val="en-GB" w:eastAsia="en-GB"/>
         </w:rPr>
-        <w:t> books</w:t>
-      </w:r>
-      <w:proofErr w:type="gramStart"/>
-      <w:r>
-        <w:rPr>
-          <w:rFonts w:ascii="Consolas" w:eastAsia="Times New Roman" w:hAnsi="Consolas" w:cs="Times New Roman"/>
-          <w:color w:val="CE9178"/>
-          <w:sz w:val="21"/>
-          <w:szCs w:val="21"/>
-          <w:lang w:val="en-GB" w:eastAsia="en-GB"/>
-        </w:rPr>
-        <w:t>"</w:t>
+        <w:t> books"</w:t>
       </w:r>
       <w:r>
         <w:rPr>
@@ -4482,7 +5471,6 @@
         </w:rPr>
         <w:t> . </w:t>
       </w:r>
-      <w:proofErr w:type="gramEnd"/>
       <w:r>
         <w:rPr>
           <w:rFonts w:ascii="Consolas" w:eastAsia="Times New Roman" w:hAnsi="Consolas" w:cs="Times New Roman"/>
@@ -4503,7 +5491,6 @@
         </w:rPr>
         <w:t>-&gt;</w:t>
       </w:r>
-      <w:proofErr w:type="gramStart"/>
       <w:r>
         <w:rPr>
           <w:rFonts w:ascii="Consolas" w:eastAsia="Times New Roman" w:hAnsi="Consolas" w:cs="Times New Roman"/>
@@ -4524,7 +5511,6 @@
         </w:rPr>
         <w:t>(</w:t>
       </w:r>
-      <w:proofErr w:type="gramEnd"/>
       <w:r>
         <w:rPr>
           <w:rFonts w:ascii="Consolas" w:eastAsia="Times New Roman" w:hAnsi="Consolas" w:cs="Times New Roman"/>
@@ -4569,21 +5555,7 @@
         <w:rPr>
           <w:b/>
         </w:rPr>
-        <w:t>($</w:t>
-      </w:r>
-      <w:proofErr w:type="spellStart"/>
-      <w:r>
-        <w:rPr>
-          <w:b/>
-        </w:rPr>
-        <w:t>params</w:t>
-      </w:r>
-      <w:proofErr w:type="spellEnd"/>
-      <w:r>
-        <w:rPr>
-          <w:b/>
-        </w:rPr>
-        <w:t>) method/function.</w:t>
+        <w:t>($params) method/function.</w:t>
       </w:r>
     </w:p>
     <w:p>
@@ -4693,8 +5665,8 @@
       <w:pPr>
         <w:pStyle w:val="Caption"/>
       </w:pPr>
-      <w:bookmarkStart w:id="18" w:name="_Ref78309402"/>
-      <w:bookmarkStart w:id="19" w:name="_Toc78314453"/>
+      <w:bookmarkStart w:id="19" w:name="_Ref78309402"/>
+      <w:bookmarkStart w:id="20" w:name="_Toc78365184"/>
       <w:r>
         <w:t xml:space="preserve">Figure </w:t>
       </w:r>
@@ -4717,11 +5689,11 @@
           <w:t>3</w:t>
         </w:r>
       </w:fldSimple>
-      <w:bookmarkEnd w:id="18"/>
+      <w:bookmarkEnd w:id="19"/>
       <w:r>
         <w:t>: push to array.</w:t>
       </w:r>
-      <w:bookmarkEnd w:id="19"/>
+      <w:bookmarkEnd w:id="20"/>
     </w:p>
     <w:p/>
     <w:p>
@@ -4747,16 +5719,11 @@
       <w:r>
         <w:t xml:space="preserve">a </w:t>
       </w:r>
-      <w:proofErr w:type="spellStart"/>
       <w:r>
         <w:t>For</w:t>
       </w:r>
       <w:r>
-        <w:t>each</w:t>
-      </w:r>
-      <w:proofErr w:type="spellEnd"/>
-      <w:r>
-        <w:t xml:space="preserve"> loop will do the job of adding the “AND” in front of each string in the array.</w:t>
+        <w:t>each loop will do the job of adding the “AND” in front of each string in the array.</w:t>
       </w:r>
       <w:r>
         <w:t xml:space="preserve"> The result of $subquery in </w:t>
@@ -4792,26 +5759,10 @@
         <w:fldChar w:fldCharType="end"/>
       </w:r>
       <w:r>
-        <w:t xml:space="preserve"> with input author=</w:t>
-      </w:r>
-      <w:proofErr w:type="spellStart"/>
-      <w:r>
-        <w:t>harry&amp;</w:t>
-      </w:r>
-      <w:r>
-        <w:t>isbn</w:t>
-      </w:r>
-      <w:proofErr w:type="spellEnd"/>
-      <w:r>
-        <w:t xml:space="preserve">=001 will be </w:t>
-      </w:r>
-      <w:proofErr w:type="gramStart"/>
-      <w:r>
-        <w:t>“ WHERE</w:t>
-      </w:r>
-      <w:proofErr w:type="gramEnd"/>
-      <w:r>
-        <w:t xml:space="preserve"> AND author LIKE </w:t>
+        <w:t xml:space="preserve"> with input author=harry&amp;</w:t>
+      </w:r>
+      <w:r>
+        <w:t xml:space="preserve">isbn=001 will be “ WHERE AND author LIKE </w:t>
       </w:r>
       <w:r>
         <w:t>'</w:t>
@@ -4823,15 +5774,7 @@
         <w:t>'</w:t>
       </w:r>
       <w:r>
-        <w:t xml:space="preserve"> AND </w:t>
-      </w:r>
-      <w:proofErr w:type="spellStart"/>
-      <w:r>
-        <w:t>isbn</w:t>
-      </w:r>
-      <w:proofErr w:type="spellEnd"/>
-      <w:r>
-        <w:t xml:space="preserve"> LIKE %001%</w:t>
+        <w:t xml:space="preserve"> AND isbn LIKE %001%</w:t>
       </w:r>
       <w:r>
         <w:t xml:space="preserve">”. The keyword LIKE will allow the user to insert part of the word to query. </w:t>
@@ -4890,8 +5833,8 @@
           <w:noProof/>
         </w:rPr>
       </w:pPr>
-      <w:bookmarkStart w:id="20" w:name="_Ref78310268"/>
-      <w:bookmarkStart w:id="21" w:name="_Toc78314454"/>
+      <w:bookmarkStart w:id="21" w:name="_Ref78310268"/>
+      <w:bookmarkStart w:id="22" w:name="_Toc78365185"/>
       <w:r>
         <w:t xml:space="preserve">Figure </w:t>
       </w:r>
@@ -4914,7 +5857,7 @@
           <w:t>4</w:t>
         </w:r>
       </w:fldSimple>
-      <w:bookmarkEnd w:id="20"/>
+      <w:bookmarkEnd w:id="21"/>
       <w:r>
         <w:t>: WHERE and</w:t>
       </w:r>
@@ -4942,7 +5885,7 @@
         </w:rPr>
         <w:t>.</w:t>
       </w:r>
-      <w:bookmarkEnd w:id="21"/>
+      <w:bookmarkEnd w:id="22"/>
     </w:p>
     <w:p/>
     <w:p>
@@ -4977,166 +5920,121 @@
         <w:t xml:space="preserve"> example,</w:t>
       </w:r>
       <w:r>
-        <w:t xml:space="preserve"> author=</w:t>
-      </w:r>
-      <w:proofErr w:type="spellStart"/>
+        <w:t xml:space="preserve"> author=harry</w:t>
+      </w:r>
+      <w:r>
+        <w:t>&amp;isbn=001</w:t>
+      </w:r>
+      <w:r>
+        <w:t>&amp;orderby=</w:t>
+      </w:r>
+      <w:r>
+        <w:t>rating</w:t>
+      </w:r>
+      <w:r>
+        <w:t>&amp;limit=5</w:t>
+      </w:r>
+      <w:r>
+        <w:t xml:space="preserve"> will output </w:t>
+      </w:r>
+      <w:r>
+        <w:t xml:space="preserve">structured query language </w:t>
+      </w:r>
+      <w:r>
+        <w:t>(SQL</w:t>
+      </w:r>
+      <w:r>
+        <w:fldChar w:fldCharType="begin"/>
+      </w:r>
+      <w:r>
+        <w:instrText xml:space="preserve"> TA \l "</w:instrText>
+      </w:r>
+      <w:r>
+        <w:instrText>SQL - Structured Query Language</w:instrText>
+      </w:r>
+      <w:r>
+        <w:instrText xml:space="preserve">" \s "SQL" \c 1 </w:instrText>
+      </w:r>
+      <w:r>
+        <w:fldChar w:fldCharType="end"/>
+      </w:r>
+      <w:r>
+        <w:t>)</w:t>
+      </w:r>
+      <w:r>
+        <w:t xml:space="preserve"> $subquery = “ WHERE AND author LIKE </w:t>
+      </w:r>
+      <w:r>
+        <w:t>‘</w:t>
+      </w:r>
+      <w:r>
+        <w:t>%</w:t>
+      </w:r>
       <w:r>
         <w:t>harry</w:t>
       </w:r>
       <w:r>
-        <w:t>&amp;isbn</w:t>
-      </w:r>
-      <w:proofErr w:type="spellEnd"/>
-      <w:r>
-        <w:t>=001</w:t>
-      </w:r>
-      <w:r>
-        <w:t>&amp;orderby=</w:t>
-      </w:r>
-      <w:proofErr w:type="spellStart"/>
-      <w:r>
-        <w:t>rating</w:t>
-      </w:r>
-      <w:r>
-        <w:t>&amp;limit</w:t>
-      </w:r>
-      <w:proofErr w:type="spellEnd"/>
-      <w:r>
-        <w:t>=5</w:t>
-      </w:r>
-      <w:r>
-        <w:t xml:space="preserve"> will output </w:t>
-      </w:r>
-      <w:r>
-        <w:t xml:space="preserve">structured query language </w:t>
-      </w:r>
-      <w:r>
-        <w:t>(SQL</w:t>
+        <w:t>%</w:t>
+      </w:r>
+      <w:r>
+        <w:t xml:space="preserve">’ AND isbn LIKE %001% </w:t>
+      </w:r>
+      <w:r>
+        <w:t>ORDER BY rating LIMIT 5</w:t>
+      </w:r>
+      <w:r>
+        <w:t>”</w:t>
+      </w:r>
+      <w:r>
+        <w:t>. The last line of that function will solve the problem of the “WHERE AND” in front of the subquery by replacing it with “WHERE”</w:t>
+      </w:r>
+      <w:r>
+        <w:t xml:space="preserve"> </w:t>
+      </w:r>
+      <w:r>
+        <w:t xml:space="preserve">and add the ending of SQL </w:t>
+      </w:r>
+      <w:r>
+        <w:t xml:space="preserve">query </w:t>
+      </w:r>
+      <w:r>
+        <w:t xml:space="preserve">as show in </w:t>
       </w:r>
       <w:r>
         <w:fldChar w:fldCharType="begin"/>
       </w:r>
       <w:r>
-        <w:instrText xml:space="preserve"> TA \l "</w:instrText>
-      </w:r>
-      <w:r>
-        <w:instrText>SQL - Structured Query Language</w:instrText>
-      </w:r>
-      <w:r>
-        <w:instrText xml:space="preserve">" \s "SQL" \c 1 </w:instrText>
+        <w:instrText xml:space="preserve"> REF _Ref78311272 \h </w:instrText>
+      </w:r>
+      <w:r>
+        <w:fldChar w:fldCharType="separate"/>
+      </w:r>
+      <w:r>
+        <w:t xml:space="preserve">Figure </w:t>
+      </w:r>
+      <w:r>
+        <w:rPr>
+          <w:noProof/>
+        </w:rPr>
+        <w:t>2</w:t>
+      </w:r>
+      <w:r>
+        <w:t>.</w:t>
+      </w:r>
+      <w:r>
+        <w:rPr>
+          <w:noProof/>
+        </w:rPr>
+        <w:t>5</w:t>
       </w:r>
       <w:r>
         <w:fldChar w:fldCharType="end"/>
       </w:r>
       <w:r>
-        <w:t>)</w:t>
-      </w:r>
-      <w:r>
-        <w:t xml:space="preserve"> $subquery = </w:t>
-      </w:r>
-      <w:proofErr w:type="gramStart"/>
-      <w:r>
-        <w:t>“ WHERE</w:t>
-      </w:r>
-      <w:proofErr w:type="gramEnd"/>
-      <w:r>
-        <w:t xml:space="preserve"> AND author LIKE </w:t>
-      </w:r>
-      <w:r>
-        <w:t>‘</w:t>
-      </w:r>
-      <w:r>
-        <w:t>%</w:t>
-      </w:r>
-      <w:r>
-        <w:t>harry</w:t>
-      </w:r>
-      <w:r>
-        <w:t>%</w:t>
-      </w:r>
-      <w:r>
-        <w:t xml:space="preserve">’ AND </w:t>
-      </w:r>
-      <w:proofErr w:type="spellStart"/>
-      <w:r>
-        <w:t>isbn</w:t>
-      </w:r>
-      <w:proofErr w:type="spellEnd"/>
-      <w:r>
-        <w:t xml:space="preserve"> LIKE %001% </w:t>
-      </w:r>
-      <w:r>
-        <w:t>ORDER BY rating LIMIT 5</w:t>
-      </w:r>
-      <w:r>
-        <w:t>”</w:t>
-      </w:r>
-      <w:r>
-        <w:t>. The last line of that function will solve the problem of the “WHERE AND” in front of the subquery by replacing it with “WHERE”</w:t>
-      </w:r>
-      <w:r>
-        <w:t xml:space="preserve"> </w:t>
-      </w:r>
-      <w:r>
-        <w:t xml:space="preserve">and add the ending of SQL </w:t>
-      </w:r>
-      <w:r>
-        <w:t xml:space="preserve">query </w:t>
-      </w:r>
-      <w:r>
-        <w:t xml:space="preserve">as show in </w:t>
-      </w:r>
-      <w:r>
-        <w:fldChar w:fldCharType="begin"/>
-      </w:r>
-      <w:r>
-        <w:instrText xml:space="preserve"> REF _Ref78311272 \h </w:instrText>
-      </w:r>
-      <w:r>
-        <w:fldChar w:fldCharType="separate"/>
-      </w:r>
-      <w:r>
-        <w:t xml:space="preserve">Figure </w:t>
-      </w:r>
-      <w:r>
-        <w:rPr>
-          <w:noProof/>
-        </w:rPr>
-        <w:t>2</w:t>
-      </w:r>
-      <w:r>
-        <w:t>.</w:t>
-      </w:r>
-      <w:r>
-        <w:rPr>
-          <w:noProof/>
-        </w:rPr>
-        <w:t>5</w:t>
-      </w:r>
-      <w:r>
-        <w:fldChar w:fldCharType="end"/>
-      </w:r>
-      <w:r>
-        <w:t xml:space="preserve">. This will lead to output </w:t>
-      </w:r>
-      <w:proofErr w:type="gramStart"/>
-      <w:r>
-        <w:t>“</w:t>
-      </w:r>
-      <w:r>
-        <w:t xml:space="preserve"> WHERE</w:t>
-      </w:r>
-      <w:proofErr w:type="gramEnd"/>
-      <w:r>
-        <w:t xml:space="preserve"> author LIKE ‘%harry%’ AND </w:t>
-      </w:r>
-      <w:proofErr w:type="spellStart"/>
-      <w:r>
-        <w:t>isbn</w:t>
-      </w:r>
-      <w:proofErr w:type="spellEnd"/>
-      <w:r>
-        <w:t xml:space="preserve"> LIKE %001% ORDER BY rating LIMIT 5;”</w:t>
+        <w:t>. This will lead to output “</w:t>
+      </w:r>
+      <w:r>
+        <w:t xml:space="preserve"> WHERE author LIKE ‘%harry%’ AND isbn LIKE %001% ORDER BY rating LIMIT 5;”</w:t>
       </w:r>
     </w:p>
     <w:p>
@@ -5190,8 +6088,8 @@
       <w:pPr>
         <w:pStyle w:val="Caption"/>
       </w:pPr>
-      <w:bookmarkStart w:id="22" w:name="_Ref78311272"/>
-      <w:bookmarkStart w:id="23" w:name="_Toc78314455"/>
+      <w:bookmarkStart w:id="23" w:name="_Ref78311272"/>
+      <w:bookmarkStart w:id="24" w:name="_Toc78365186"/>
       <w:r>
         <w:t xml:space="preserve">Figure </w:t>
       </w:r>
@@ -5214,11 +6112,11 @@
           <w:t>5</w:t>
         </w:r>
       </w:fldSimple>
-      <w:bookmarkEnd w:id="22"/>
+      <w:bookmarkEnd w:id="23"/>
       <w:r>
         <w:t>: full substring output.</w:t>
       </w:r>
-      <w:bookmarkEnd w:id="23"/>
+      <w:bookmarkEnd w:id="24"/>
       <w:r>
         <w:br w:type="page"/>
       </w:r>
@@ -5360,18 +6258,7 @@
           <w:szCs w:val="21"/>
           <w:lang w:val="en-GB" w:eastAsia="en-GB"/>
         </w:rPr>
-        <w:t> books</w:t>
-      </w:r>
-      <w:proofErr w:type="gramStart"/>
-      <w:r>
-        <w:rPr>
-          <w:rFonts w:ascii="Consolas" w:eastAsia="Times New Roman" w:hAnsi="Consolas" w:cs="Times New Roman"/>
-          <w:color w:val="CE9178"/>
-          <w:sz w:val="21"/>
-          <w:szCs w:val="21"/>
-          <w:lang w:val="en-GB" w:eastAsia="en-GB"/>
-        </w:rPr>
-        <w:t>"</w:t>
+        <w:t> books"</w:t>
       </w:r>
       <w:r>
         <w:rPr>
@@ -5383,7 +6270,6 @@
         </w:rPr>
         <w:t> . </w:t>
       </w:r>
-      <w:proofErr w:type="gramEnd"/>
       <w:r>
         <w:rPr>
           <w:rFonts w:ascii="Consolas" w:eastAsia="Times New Roman" w:hAnsi="Consolas" w:cs="Times New Roman"/>
@@ -5404,7 +6290,6 @@
         </w:rPr>
         <w:t>-&gt;</w:t>
       </w:r>
-      <w:proofErr w:type="gramStart"/>
       <w:r>
         <w:rPr>
           <w:rFonts w:ascii="Consolas" w:eastAsia="Times New Roman" w:hAnsi="Consolas" w:cs="Times New Roman"/>
@@ -5425,7 +6310,6 @@
         </w:rPr>
         <w:t>(</w:t>
       </w:r>
-      <w:proofErr w:type="gramEnd"/>
       <w:r>
         <w:rPr>
           <w:rFonts w:ascii="Consolas" w:eastAsia="Times New Roman" w:hAnsi="Consolas" w:cs="Times New Roman"/>
@@ -5455,17 +6339,7 @@
         <w:t>contain</w:t>
       </w:r>
       <w:r>
-        <w:t xml:space="preserve"> “SELECT * FROM books WHERE author LIKE ‘%harry%’ AND </w:t>
-      </w:r>
-      <w:proofErr w:type="spellStart"/>
-      <w:proofErr w:type="gramStart"/>
-      <w:r>
-        <w:t>isbn</w:t>
-      </w:r>
-      <w:proofErr w:type="spellEnd"/>
-      <w:proofErr w:type="gramEnd"/>
-      <w:r>
-        <w:t xml:space="preserve"> LIKE %001% ORDER BY rating LIMIT 5;”</w:t>
+        <w:t xml:space="preserve"> “SELECT * FROM books WHERE author LIKE ‘%harry%’ AND isbn LIKE %001% ORDER BY rating LIMIT 5;”</w:t>
       </w:r>
     </w:p>
     <w:p/>
@@ -5599,15 +6473,15 @@
       <w:pPr>
         <w:pStyle w:val="Heading3"/>
       </w:pPr>
-      <w:bookmarkStart w:id="24" w:name="_Toc78314437"/>
+      <w:bookmarkStart w:id="25" w:name="_Toc78365165"/>
       <w:r>
         <w:lastRenderedPageBreak/>
         <w:t xml:space="preserve">XML </w:t>
       </w:r>
-      <w:bookmarkEnd w:id="24"/>
       <w:r>
         <w:t>and JSON format</w:t>
       </w:r>
+      <w:bookmarkEnd w:id="25"/>
     </w:p>
     <w:p>
       <w:pPr>
@@ -5652,15 +6526,7 @@
         <w:t xml:space="preserve"> show the</w:t>
       </w:r>
       <w:r>
-        <w:t xml:space="preserve"> code that will output the data in JSON format. Header is added and php already has its own function to output in JSON (</w:t>
-      </w:r>
-      <w:proofErr w:type="spellStart"/>
-      <w:r>
-        <w:t>json_encode</w:t>
-      </w:r>
-      <w:proofErr w:type="spellEnd"/>
-      <w:r>
-        <w:t>). This will take the array outputted from the SQL query and convert it to JSON format.</w:t>
+        <w:t xml:space="preserve"> code that will output the data in JSON format. Header is added and php already has its own function to output in JSON (json_encode). This will take the array outputted from the SQL query and convert it to JSON format.</w:t>
       </w:r>
     </w:p>
     <w:p>
@@ -5714,7 +6580,8 @@
       <w:pPr>
         <w:pStyle w:val="Caption"/>
       </w:pPr>
-      <w:bookmarkStart w:id="25" w:name="_Ref78315167"/>
+      <w:bookmarkStart w:id="26" w:name="_Ref78315167"/>
+      <w:bookmarkStart w:id="27" w:name="_Toc78365187"/>
       <w:r>
         <w:t xml:space="preserve">Figure </w:t>
       </w:r>
@@ -5737,10 +6604,11 @@
           <w:t>6</w:t>
         </w:r>
       </w:fldSimple>
-      <w:bookmarkEnd w:id="25"/>
+      <w:bookmarkEnd w:id="26"/>
       <w:r>
         <w:t>: code to output in JSON format.</w:t>
       </w:r>
+      <w:bookmarkEnd w:id="27"/>
     </w:p>
     <w:p/>
     <w:p>
@@ -5861,7 +6729,8 @@
       <w:pPr>
         <w:pStyle w:val="Caption"/>
       </w:pPr>
-      <w:bookmarkStart w:id="26" w:name="_Ref78316098"/>
+      <w:bookmarkStart w:id="28" w:name="_Ref78316098"/>
+      <w:bookmarkStart w:id="29" w:name="_Toc78365188"/>
       <w:r>
         <w:t xml:space="preserve">Figure </w:t>
       </w:r>
@@ -5884,10 +6753,11 @@
           <w:t>7</w:t>
         </w:r>
       </w:fldSimple>
-      <w:bookmarkEnd w:id="26"/>
+      <w:bookmarkEnd w:id="28"/>
       <w:r>
         <w:t>: code to output in XML format.</w:t>
       </w:r>
+      <w:bookmarkEnd w:id="29"/>
     </w:p>
     <w:p/>
     <w:p>
@@ -5949,15 +6819,7 @@
         <w:t>XML</w:t>
       </w:r>
       <w:r>
-        <w:t xml:space="preserve"> with </w:t>
-      </w:r>
-      <w:proofErr w:type="spellStart"/>
-      <w:r>
-        <w:t>bookX</w:t>
-      </w:r>
-      <w:proofErr w:type="spellEnd"/>
-      <w:r>
-        <w:t xml:space="preserve"> </w:t>
+        <w:t xml:space="preserve"> with bookX </w:t>
       </w:r>
       <w:r>
         <w:t>tag</w:t>
@@ -6032,7 +6894,8 @@
       <w:pPr>
         <w:pStyle w:val="Caption"/>
       </w:pPr>
-      <w:bookmarkStart w:id="27" w:name="_Ref78316275"/>
+      <w:bookmarkStart w:id="30" w:name="_Ref78316275"/>
+      <w:bookmarkStart w:id="31" w:name="_Toc78365189"/>
       <w:r>
         <w:t xml:space="preserve">Figure </w:t>
       </w:r>
@@ -6055,7 +6918,7 @@
           <w:t>8</w:t>
         </w:r>
       </w:fldSimple>
-      <w:bookmarkEnd w:id="27"/>
+      <w:bookmarkEnd w:id="30"/>
       <w:r>
         <w:t>: user-</w:t>
       </w:r>
@@ -6063,13 +6926,9 @@
         <w:t>defined</w:t>
       </w:r>
       <w:r>
-        <w:t xml:space="preserve"> function </w:t>
-      </w:r>
-      <w:proofErr w:type="spellStart"/>
-      <w:r>
-        <w:t>xml_encode</w:t>
-      </w:r>
-      <w:proofErr w:type="spellEnd"/>
+        <w:t xml:space="preserve"> function xml_encode</w:t>
+      </w:r>
+      <w:bookmarkEnd w:id="31"/>
     </w:p>
     <w:p>
       <w:pPr>
@@ -6090,27 +6949,1349 @@
       <w:pPr>
         <w:pStyle w:val="Heading2"/>
       </w:pPr>
-      <w:bookmarkStart w:id="28" w:name="_Toc78314438"/>
+      <w:bookmarkStart w:id="32" w:name="_Toc78365166"/>
       <w:r>
         <w:lastRenderedPageBreak/>
         <w:t>Client website</w:t>
       </w:r>
-      <w:bookmarkEnd w:id="28"/>
-    </w:p>
-    <w:p>
-      <w:r>
-        <w:t>The client website support both XML and JSON responses</w:t>
-      </w:r>
-      <w:bookmarkStart w:id="29" w:name="_GoBack"/>
-      <w:bookmarkEnd w:id="29"/>
+      <w:bookmarkEnd w:id="32"/>
+    </w:p>
+    <w:p>
+      <w:r>
+        <w:t>The client website support both XML and JSON responses.</w:t>
+      </w:r>
+      <w:r>
+        <w:t xml:space="preserve"> In order to use the template efficiently, all codes were put on a separate file and then called in the pages as shown in </w:t>
+      </w:r>
+      <w:r>
+        <w:fldChar w:fldCharType="begin"/>
+      </w:r>
+      <w:r>
+        <w:instrText xml:space="preserve"> REF _Ref78359833 \h </w:instrText>
+      </w:r>
+      <w:r>
+        <w:fldChar w:fldCharType="separate"/>
+      </w:r>
+      <w:r>
+        <w:t xml:space="preserve">Figure </w:t>
+      </w:r>
+      <w:r>
+        <w:rPr>
+          <w:noProof/>
+        </w:rPr>
+        <w:t>2</w:t>
+      </w:r>
       <w:r>
         <w:t>.</w:t>
       </w:r>
-    </w:p>
+      <w:r>
+        <w:rPr>
+          <w:noProof/>
+        </w:rPr>
+        <w:t>9</w:t>
+      </w:r>
+      <w:r>
+        <w:fldChar w:fldCharType="end"/>
+      </w:r>
+      <w:r>
+        <w:t>.</w:t>
+      </w:r>
+      <w:r>
+        <w:t xml:space="preserve"> </w:t>
+      </w:r>
+      <w:r>
+        <w:t>It</w:t>
+      </w:r>
+      <w:r>
+        <w:t xml:space="preserve"> also </w:t>
+      </w:r>
+      <w:r>
+        <w:t>indicates</w:t>
+      </w:r>
+      <w:r>
+        <w:t xml:space="preserve"> that the same query from the client </w:t>
+      </w:r>
+      <w:r>
+        <w:t>URL will be pass through the API.</w:t>
+      </w:r>
+    </w:p>
+    <w:p>
+      <w:pPr>
+        <w:keepNext/>
+        <w:jc w:val="center"/>
+      </w:pPr>
+      <w:r>
+        <w:rPr>
+          <w:noProof/>
+          <w:lang w:val="en-GB" w:eastAsia="en-GB"/>
+        </w:rPr>
+        <w:drawing>
+          <wp:inline distT="0" distB="0" distL="0" distR="0" wp14:anchorId="4DA77740" wp14:editId="69AF395B">
+            <wp:extent cx="3635829" cy="1241844"/>
+            <wp:effectExtent l="0" t="0" r="3175" b="0"/>
+            <wp:docPr id="6" name="Picture 6"/>
+            <wp:cNvGraphicFramePr>
+              <a:graphicFrameLocks xmlns:a="http://schemas.openxmlformats.org/drawingml/2006/main" noChangeAspect="1"/>
+            </wp:cNvGraphicFramePr>
+            <a:graphic xmlns:a="http://schemas.openxmlformats.org/drawingml/2006/main">
+              <a:graphicData uri="http://schemas.openxmlformats.org/drawingml/2006/picture">
+                <pic:pic xmlns:pic="http://schemas.openxmlformats.org/drawingml/2006/picture">
+                  <pic:nvPicPr>
+                    <pic:cNvPr id="1" name=""/>
+                    <pic:cNvPicPr/>
+                  </pic:nvPicPr>
+                  <pic:blipFill>
+                    <a:blip r:embed="rId18"/>
+                    <a:stretch>
+                      <a:fillRect/>
+                    </a:stretch>
+                  </pic:blipFill>
+                  <pic:spPr>
+                    <a:xfrm>
+                      <a:off x="0" y="0"/>
+                      <a:ext cx="3664540" cy="1251650"/>
+                    </a:xfrm>
+                    <a:prstGeom prst="rect">
+                      <a:avLst/>
+                    </a:prstGeom>
+                  </pic:spPr>
+                </pic:pic>
+              </a:graphicData>
+            </a:graphic>
+          </wp:inline>
+        </w:drawing>
+      </w:r>
+    </w:p>
+    <w:p>
+      <w:pPr>
+        <w:pStyle w:val="Caption"/>
+      </w:pPr>
+      <w:bookmarkStart w:id="33" w:name="_Ref78359833"/>
+      <w:bookmarkStart w:id="34" w:name="_Toc78365190"/>
+      <w:r>
+        <w:t xml:space="preserve">Figure </w:t>
+      </w:r>
+      <w:fldSimple w:instr=" STYLEREF 1 \s ">
+        <w:r>
+          <w:rPr>
+            <w:noProof/>
+          </w:rPr>
+          <w:t>2</w:t>
+        </w:r>
+      </w:fldSimple>
+      <w:r>
+        <w:t>.</w:t>
+      </w:r>
+      <w:fldSimple w:instr=" SEQ Figure \* ARABIC \s 1 ">
+        <w:r>
+          <w:rPr>
+            <w:noProof/>
+          </w:rPr>
+          <w:t>9</w:t>
+        </w:r>
+      </w:fldSimple>
+      <w:bookmarkEnd w:id="33"/>
+      <w:r>
+        <w:t>: Add php file to index page.</w:t>
+      </w:r>
+      <w:bookmarkEnd w:id="34"/>
+    </w:p>
+    <w:p/>
+    <w:p>
+      <w:r>
+        <w:fldChar w:fldCharType="begin"/>
+      </w:r>
+      <w:r>
+        <w:instrText xml:space="preserve"> REF _Ref78360075 \h </w:instrText>
+      </w:r>
+      <w:r>
+        <w:fldChar w:fldCharType="separate"/>
+      </w:r>
+      <w:r>
+        <w:t xml:space="preserve">Figure </w:t>
+      </w:r>
+      <w:r>
+        <w:rPr>
+          <w:noProof/>
+        </w:rPr>
+        <w:t>2</w:t>
+      </w:r>
+      <w:r>
+        <w:t>.</w:t>
+      </w:r>
+      <w:r>
+        <w:rPr>
+          <w:noProof/>
+        </w:rPr>
+        <w:t>10</w:t>
+      </w:r>
+      <w:r>
+        <w:fldChar w:fldCharType="end"/>
+      </w:r>
+      <w:r>
+        <w:t xml:space="preserve"> shows the default constructor of the display class. The constructor will talk the API and </w:t>
+      </w:r>
+      <w:r>
+        <w:t xml:space="preserve">detailed page (will be used in books detailed page) </w:t>
+      </w:r>
+      <w:r>
+        <w:t>as parameter</w:t>
+      </w:r>
+      <w:r>
+        <w:t>s.</w:t>
+      </w:r>
+      <w:r>
+        <w:t xml:space="preserve"> It will then gather the client’s query in the client’s URL and</w:t>
+      </w:r>
+      <w:r>
+        <w:t xml:space="preserve"> </w:t>
+      </w:r>
+      <w:r>
+        <w:t>execute the appropriate function if format detected is JSON or XML.</w:t>
+      </w:r>
+    </w:p>
+    <w:p>
+      <w:pPr>
+        <w:jc w:val="center"/>
+      </w:pPr>
+      <w:r>
+        <w:rPr>
+          <w:noProof/>
+          <w:lang w:val="en-GB" w:eastAsia="en-GB"/>
+        </w:rPr>
+        <w:drawing>
+          <wp:inline distT="0" distB="0" distL="0" distR="0" wp14:anchorId="52E7D2C1" wp14:editId="24F6BFB3">
+            <wp:extent cx="4049486" cy="2564983"/>
+            <wp:effectExtent l="0" t="0" r="8255" b="6985"/>
+            <wp:docPr id="7" name="Picture 7"/>
+            <wp:cNvGraphicFramePr>
+              <a:graphicFrameLocks xmlns:a="http://schemas.openxmlformats.org/drawingml/2006/main" noChangeAspect="1"/>
+            </wp:cNvGraphicFramePr>
+            <a:graphic xmlns:a="http://schemas.openxmlformats.org/drawingml/2006/main">
+              <a:graphicData uri="http://schemas.openxmlformats.org/drawingml/2006/picture">
+                <pic:pic xmlns:pic="http://schemas.openxmlformats.org/drawingml/2006/picture">
+                  <pic:nvPicPr>
+                    <pic:cNvPr id="1" name=""/>
+                    <pic:cNvPicPr/>
+                  </pic:nvPicPr>
+                  <pic:blipFill>
+                    <a:blip r:embed="rId19"/>
+                    <a:stretch>
+                      <a:fillRect/>
+                    </a:stretch>
+                  </pic:blipFill>
+                  <pic:spPr>
+                    <a:xfrm>
+                      <a:off x="0" y="0"/>
+                      <a:ext cx="4062261" cy="2573075"/>
+                    </a:xfrm>
+                    <a:prstGeom prst="rect">
+                      <a:avLst/>
+                    </a:prstGeom>
+                  </pic:spPr>
+                </pic:pic>
+              </a:graphicData>
+            </a:graphic>
+          </wp:inline>
+        </w:drawing>
+      </w:r>
+    </w:p>
+    <w:p>
+      <w:pPr>
+        <w:pStyle w:val="Caption"/>
+      </w:pPr>
+      <w:bookmarkStart w:id="35" w:name="_Ref78360075"/>
+      <w:bookmarkStart w:id="36" w:name="_Toc78365191"/>
+      <w:r>
+        <w:t xml:space="preserve">Figure </w:t>
+      </w:r>
+      <w:fldSimple w:instr=" STYLEREF 1 \s ">
+        <w:r>
+          <w:rPr>
+            <w:noProof/>
+          </w:rPr>
+          <w:t>2</w:t>
+        </w:r>
+      </w:fldSimple>
+      <w:r>
+        <w:t>.</w:t>
+      </w:r>
+      <w:fldSimple w:instr=" SEQ Figure \* ARABIC \s 1 ">
+        <w:r>
+          <w:rPr>
+            <w:noProof/>
+          </w:rPr>
+          <w:t>10</w:t>
+        </w:r>
+      </w:fldSimple>
+      <w:bookmarkEnd w:id="35"/>
+      <w:r>
+        <w:t>: default constructor of display class.</w:t>
+      </w:r>
+      <w:bookmarkEnd w:id="36"/>
+    </w:p>
+    <w:p/>
     <w:p>
       <w:pPr>
         <w:spacing w:line="259" w:lineRule="auto"/>
         <w:jc w:val="left"/>
+      </w:pPr>
+      <w:r>
+        <w:br w:type="page"/>
+      </w:r>
+    </w:p>
+    <w:p>
+      <w:pPr>
+        <w:pStyle w:val="Heading3"/>
+      </w:pPr>
+      <w:bookmarkStart w:id="37" w:name="_Ref78362911"/>
+      <w:bookmarkStart w:id="38" w:name="_Toc78365167"/>
+      <w:r>
+        <w:lastRenderedPageBreak/>
+        <w:t>JSON forma</w:t>
+      </w:r>
+      <w:r>
+        <w:t>t</w:t>
+      </w:r>
+      <w:bookmarkEnd w:id="37"/>
+      <w:bookmarkEnd w:id="38"/>
+    </w:p>
+    <w:p>
+      <w:r>
+        <w:t xml:space="preserve">This function shown in </w:t>
+      </w:r>
+      <w:r>
+        <w:fldChar w:fldCharType="begin"/>
+      </w:r>
+      <w:r>
+        <w:instrText xml:space="preserve"> REF _Ref78361067 \h </w:instrText>
+      </w:r>
+      <w:r>
+        <w:fldChar w:fldCharType="separate"/>
+      </w:r>
+      <w:r>
+        <w:t xml:space="preserve">Figure </w:t>
+      </w:r>
+      <w:r>
+        <w:rPr>
+          <w:noProof/>
+        </w:rPr>
+        <w:t>2</w:t>
+      </w:r>
+      <w:r>
+        <w:t>.</w:t>
+      </w:r>
+      <w:r>
+        <w:rPr>
+          <w:noProof/>
+        </w:rPr>
+        <w:t>11</w:t>
+      </w:r>
+      <w:r>
+        <w:fldChar w:fldCharType="end"/>
+      </w:r>
+      <w:r>
+        <w:t xml:space="preserve"> will </w:t>
+      </w:r>
+      <w:r>
+        <w:t>get the contents from the API and decode the retrieved JSON formatted data.</w:t>
+      </w:r>
+      <w:r>
+        <w:t xml:space="preserve"> It will then </w:t>
+      </w:r>
+      <w:r>
+        <w:t>verify</w:t>
+      </w:r>
+      <w:r>
+        <w:t xml:space="preserve"> if the response has a status code of 200 and then start to display if it is not 200 an error message will be displayed.</w:t>
+      </w:r>
+      <w:r>
+        <w:t xml:space="preserve"> Then it will </w:t>
+      </w:r>
+      <w:r>
+        <w:t>call the filler function for each records from the $data (JSON decode function).</w:t>
+      </w:r>
+    </w:p>
+    <w:p>
+      <w:pPr>
+        <w:jc w:val="center"/>
+      </w:pPr>
+      <w:r>
+        <w:rPr>
+          <w:noProof/>
+          <w:lang w:val="en-GB" w:eastAsia="en-GB"/>
+        </w:rPr>
+        <w:drawing>
+          <wp:inline distT="0" distB="0" distL="0" distR="0" wp14:anchorId="433A2892" wp14:editId="04DFBCE9">
+            <wp:extent cx="4772799" cy="5334000"/>
+            <wp:effectExtent l="0" t="0" r="8890" b="0"/>
+            <wp:docPr id="16" name="Picture 16"/>
+            <wp:cNvGraphicFramePr>
+              <a:graphicFrameLocks xmlns:a="http://schemas.openxmlformats.org/drawingml/2006/main" noChangeAspect="1"/>
+            </wp:cNvGraphicFramePr>
+            <a:graphic xmlns:a="http://schemas.openxmlformats.org/drawingml/2006/main">
+              <a:graphicData uri="http://schemas.openxmlformats.org/drawingml/2006/picture">
+                <pic:pic xmlns:pic="http://schemas.openxmlformats.org/drawingml/2006/picture">
+                  <pic:nvPicPr>
+                    <pic:cNvPr id="1" name=""/>
+                    <pic:cNvPicPr/>
+                  </pic:nvPicPr>
+                  <pic:blipFill>
+                    <a:blip r:embed="rId20"/>
+                    <a:stretch>
+                      <a:fillRect/>
+                    </a:stretch>
+                  </pic:blipFill>
+                  <pic:spPr>
+                    <a:xfrm>
+                      <a:off x="0" y="0"/>
+                      <a:ext cx="4811544" cy="5377301"/>
+                    </a:xfrm>
+                    <a:prstGeom prst="rect">
+                      <a:avLst/>
+                    </a:prstGeom>
+                  </pic:spPr>
+                </pic:pic>
+              </a:graphicData>
+            </a:graphic>
+          </wp:inline>
+        </w:drawing>
+      </w:r>
+    </w:p>
+    <w:p>
+      <w:pPr>
+        <w:pStyle w:val="Caption"/>
+      </w:pPr>
+      <w:bookmarkStart w:id="39" w:name="_Ref78361067"/>
+      <w:bookmarkStart w:id="40" w:name="_Toc78365192"/>
+      <w:r>
+        <w:t xml:space="preserve">Figure </w:t>
+      </w:r>
+      <w:fldSimple w:instr=" STYLEREF 1 \s ">
+        <w:r>
+          <w:rPr>
+            <w:noProof/>
+          </w:rPr>
+          <w:t>2</w:t>
+        </w:r>
+      </w:fldSimple>
+      <w:r>
+        <w:t>.</w:t>
+      </w:r>
+      <w:fldSimple w:instr=" SEQ Figure \* ARABIC \s 1 ">
+        <w:r>
+          <w:rPr>
+            <w:noProof/>
+          </w:rPr>
+          <w:t>11</w:t>
+        </w:r>
+      </w:fldSimple>
+      <w:bookmarkEnd w:id="39"/>
+      <w:r>
+        <w:t xml:space="preserve">: </w:t>
+      </w:r>
+      <w:r>
+        <w:t>JSON</w:t>
+      </w:r>
+      <w:r>
+        <w:t xml:space="preserve"> display function.</w:t>
+      </w:r>
+      <w:bookmarkEnd w:id="40"/>
+    </w:p>
+    <w:p>
+      <w:pPr>
+        <w:spacing w:line="259" w:lineRule="auto"/>
+        <w:jc w:val="left"/>
+      </w:pPr>
+      <w:r>
+        <w:br w:type="page"/>
+      </w:r>
+    </w:p>
+    <w:p>
+      <w:r>
+        <w:lastRenderedPageBreak/>
+        <w:fldChar w:fldCharType="begin"/>
+      </w:r>
+      <w:r>
+        <w:instrText xml:space="preserve"> REF _Ref78362100 \h </w:instrText>
+      </w:r>
+      <w:r>
+        <w:fldChar w:fldCharType="separate"/>
+      </w:r>
+      <w:r>
+        <w:t xml:space="preserve">Figure </w:t>
+      </w:r>
+      <w:r>
+        <w:rPr>
+          <w:noProof/>
+        </w:rPr>
+        <w:t>2</w:t>
+      </w:r>
+      <w:r>
+        <w:t>.</w:t>
+      </w:r>
+      <w:r>
+        <w:rPr>
+          <w:noProof/>
+        </w:rPr>
+        <w:t>12</w:t>
+      </w:r>
+      <w:r>
+        <w:fldChar w:fldCharType="end"/>
+      </w:r>
+      <w:r>
+        <w:t xml:space="preserve"> shows the filler function. This function will take all previously obtained </w:t>
+      </w:r>
+      <w:r>
+        <w:t xml:space="preserve">values and put them in </w:t>
+      </w:r>
+      <w:r>
+        <w:t>hypertext markup language</w:t>
+      </w:r>
+      <w:r>
+        <w:t xml:space="preserve"> (HTML</w:t>
+      </w:r>
+      <w:r>
+        <w:fldChar w:fldCharType="begin"/>
+      </w:r>
+      <w:r>
+        <w:instrText xml:space="preserve"> TA \l "</w:instrText>
+      </w:r>
+      <w:r>
+        <w:instrText>HTML - HyperText Markup Language</w:instrText>
+      </w:r>
+      <w:r>
+        <w:instrText xml:space="preserve">" \s "HTML" \c 1 </w:instrText>
+      </w:r>
+      <w:r>
+        <w:fldChar w:fldCharType="end"/>
+      </w:r>
+      <w:r>
+        <w:t>)</w:t>
+      </w:r>
+      <w:r>
+        <w:t xml:space="preserve"> format.</w:t>
+      </w:r>
+      <w:r>
+        <w:t xml:space="preserve"> </w:t>
+      </w:r>
+      <w:r>
+        <w:t>Here t</w:t>
+      </w:r>
+      <w:r>
+        <w:t xml:space="preserve">he detailed page came in play. </w:t>
+      </w:r>
+      <w:r>
+        <w:t>There</w:t>
+      </w:r>
+      <w:r>
+        <w:t xml:space="preserve"> is only two pages on the client website, one to display the list of books and the other to display all the details of the book.</w:t>
+      </w:r>
+    </w:p>
+    <w:tbl>
+      <w:tblPr>
+        <w:tblStyle w:val="TableGrid"/>
+        <w:tblW w:w="0" w:type="auto"/>
+        <w:tblLook w:val="04A0" w:firstRow="1" w:lastRow="0" w:firstColumn="1" w:lastColumn="0" w:noHBand="0" w:noVBand="1"/>
+      </w:tblPr>
+      <w:tblGrid>
+        <w:gridCol w:w="8299"/>
+      </w:tblGrid>
+      <w:tr>
+        <w:tc>
+          <w:tcPr>
+            <w:tcW w:w="8299" w:type="dxa"/>
+          </w:tcPr>
+          <w:p>
+            <w:pPr>
+              <w:jc w:val="center"/>
+            </w:pPr>
+            <w:r>
+              <w:rPr>
+                <w:noProof/>
+                <w:lang w:val="en-GB" w:eastAsia="en-GB"/>
+              </w:rPr>
+              <w:drawing>
+                <wp:inline distT="0" distB="0" distL="0" distR="0" wp14:anchorId="7262281A" wp14:editId="3AA952AD">
+                  <wp:extent cx="3309257" cy="3727047"/>
+                  <wp:effectExtent l="0" t="0" r="5715" b="6985"/>
+                  <wp:docPr id="17" name="Picture 17"/>
+                  <wp:cNvGraphicFramePr>
+                    <a:graphicFrameLocks xmlns:a="http://schemas.openxmlformats.org/drawingml/2006/main" noChangeAspect="1"/>
+                  </wp:cNvGraphicFramePr>
+                  <a:graphic xmlns:a="http://schemas.openxmlformats.org/drawingml/2006/main">
+                    <a:graphicData uri="http://schemas.openxmlformats.org/drawingml/2006/picture">
+                      <pic:pic xmlns:pic="http://schemas.openxmlformats.org/drawingml/2006/picture">
+                        <pic:nvPicPr>
+                          <pic:cNvPr id="1" name=""/>
+                          <pic:cNvPicPr/>
+                        </pic:nvPicPr>
+                        <pic:blipFill>
+                          <a:blip r:embed="rId21"/>
+                          <a:stretch>
+                            <a:fillRect/>
+                          </a:stretch>
+                        </pic:blipFill>
+                        <pic:spPr>
+                          <a:xfrm>
+                            <a:off x="0" y="0"/>
+                            <a:ext cx="3350334" cy="3773310"/>
+                          </a:xfrm>
+                          <a:prstGeom prst="rect">
+                            <a:avLst/>
+                          </a:prstGeom>
+                        </pic:spPr>
+                      </pic:pic>
+                    </a:graphicData>
+                  </a:graphic>
+                </wp:inline>
+              </w:drawing>
+            </w:r>
+          </w:p>
+        </w:tc>
+      </w:tr>
+      <w:tr>
+        <w:tc>
+          <w:tcPr>
+            <w:tcW w:w="8299" w:type="dxa"/>
+          </w:tcPr>
+          <w:p>
+            <w:pPr>
+              <w:jc w:val="center"/>
+            </w:pPr>
+            <w:r>
+              <w:rPr>
+                <w:noProof/>
+                <w:lang w:val="en-GB" w:eastAsia="en-GB"/>
+              </w:rPr>
+              <w:drawing>
+                <wp:inline distT="0" distB="0" distL="0" distR="0" wp14:anchorId="4BEDB0BD" wp14:editId="78A210A8">
+                  <wp:extent cx="3349521" cy="2950029"/>
+                  <wp:effectExtent l="0" t="0" r="3810" b="3175"/>
+                  <wp:docPr id="18" name="Picture 18"/>
+                  <wp:cNvGraphicFramePr>
+                    <a:graphicFrameLocks xmlns:a="http://schemas.openxmlformats.org/drawingml/2006/main" noChangeAspect="1"/>
+                  </wp:cNvGraphicFramePr>
+                  <a:graphic xmlns:a="http://schemas.openxmlformats.org/drawingml/2006/main">
+                    <a:graphicData uri="http://schemas.openxmlformats.org/drawingml/2006/picture">
+                      <pic:pic xmlns:pic="http://schemas.openxmlformats.org/drawingml/2006/picture">
+                        <pic:nvPicPr>
+                          <pic:cNvPr id="1" name=""/>
+                          <pic:cNvPicPr/>
+                        </pic:nvPicPr>
+                        <pic:blipFill>
+                          <a:blip r:embed="rId22"/>
+                          <a:stretch>
+                            <a:fillRect/>
+                          </a:stretch>
+                        </pic:blipFill>
+                        <pic:spPr>
+                          <a:xfrm>
+                            <a:off x="0" y="0"/>
+                            <a:ext cx="3403859" cy="2997886"/>
+                          </a:xfrm>
+                          <a:prstGeom prst="rect">
+                            <a:avLst/>
+                          </a:prstGeom>
+                        </pic:spPr>
+                      </pic:pic>
+                    </a:graphicData>
+                  </a:graphic>
+                </wp:inline>
+              </w:drawing>
+            </w:r>
+          </w:p>
+        </w:tc>
+      </w:tr>
+    </w:tbl>
+    <w:p>
+      <w:pPr>
+        <w:pStyle w:val="Caption"/>
+        <w:rPr>
+          <w:rFonts w:eastAsiaTheme="majorEastAsia" w:cstheme="majorBidi"/>
+          <w:b/>
+          <w:sz w:val="28"/>
+          <w:szCs w:val="24"/>
+        </w:rPr>
+      </w:pPr>
+      <w:bookmarkStart w:id="41" w:name="_Ref78362100"/>
+      <w:bookmarkStart w:id="42" w:name="_Toc78365193"/>
+      <w:r>
+        <w:t xml:space="preserve">Figure </w:t>
+      </w:r>
+      <w:fldSimple w:instr=" STYLEREF 1 \s ">
+        <w:r>
+          <w:rPr>
+            <w:noProof/>
+          </w:rPr>
+          <w:t>2</w:t>
+        </w:r>
+      </w:fldSimple>
+      <w:r>
+        <w:t>.</w:t>
+      </w:r>
+      <w:fldSimple w:instr=" SEQ Figure \* ARABIC \s 1 ">
+        <w:r>
+          <w:rPr>
+            <w:noProof/>
+          </w:rPr>
+          <w:t>12</w:t>
+        </w:r>
+      </w:fldSimple>
+      <w:bookmarkEnd w:id="41"/>
+      <w:r>
+        <w:t>: filler function.</w:t>
+      </w:r>
+      <w:bookmarkEnd w:id="42"/>
+      <w:r>
+        <w:br w:type="page"/>
+      </w:r>
+    </w:p>
+    <w:p>
+      <w:pPr>
+        <w:pStyle w:val="Heading3"/>
+      </w:pPr>
+      <w:bookmarkStart w:id="43" w:name="_Toc78365168"/>
+      <w:r>
+        <w:lastRenderedPageBreak/>
+        <w:t>XML format</w:t>
+      </w:r>
+      <w:bookmarkEnd w:id="43"/>
+    </w:p>
+    <w:p>
+      <w:r>
+        <w:fldChar w:fldCharType="begin"/>
+      </w:r>
+      <w:r>
+        <w:instrText xml:space="preserve"> REF _Ref78362832 \h </w:instrText>
+      </w:r>
+      <w:r>
+        <w:fldChar w:fldCharType="separate"/>
+      </w:r>
+      <w:r>
+        <w:t xml:space="preserve">Figure </w:t>
+      </w:r>
+      <w:r>
+        <w:rPr>
+          <w:noProof/>
+        </w:rPr>
+        <w:t>2</w:t>
+      </w:r>
+      <w:r>
+        <w:t>.</w:t>
+      </w:r>
+      <w:r>
+        <w:rPr>
+          <w:noProof/>
+        </w:rPr>
+        <w:t>13</w:t>
+      </w:r>
+      <w:r>
+        <w:fldChar w:fldCharType="end"/>
+      </w:r>
+      <w:r>
+        <w:t xml:space="preserve"> shows the XML </w:t>
+      </w:r>
+      <w:r>
+        <w:t xml:space="preserve">Display function. It is the same principle as in </w:t>
+      </w:r>
+      <w:r>
+        <w:t xml:space="preserve">section </w:t>
+      </w:r>
+      <w:r>
+        <w:fldChar w:fldCharType="begin"/>
+      </w:r>
+      <w:r>
+        <w:instrText xml:space="preserve"> REF _Ref78362911 \r \h </w:instrText>
+      </w:r>
+      <w:r>
+        <w:fldChar w:fldCharType="separate"/>
+      </w:r>
+      <w:r>
+        <w:t>2.3.1:</w:t>
+      </w:r>
+      <w:r>
+        <w:fldChar w:fldCharType="end"/>
+      </w:r>
+      <w:r>
+        <w:t xml:space="preserve"> </w:t>
+      </w:r>
+      <w:r>
+        <w:fldChar w:fldCharType="begin"/>
+      </w:r>
+      <w:r>
+        <w:instrText xml:space="preserve"> REF _Ref78362911 \h </w:instrText>
+      </w:r>
+      <w:r>
+        <w:fldChar w:fldCharType="separate"/>
+      </w:r>
+      <w:r>
+        <w:rPr>
+          <w:b/>
+        </w:rPr>
+        <w:t>JSON forma</w:t>
+      </w:r>
+      <w:r>
+        <w:rPr>
+          <w:b/>
+        </w:rPr>
+        <w:t>t</w:t>
+      </w:r>
+      <w:r>
+        <w:fldChar w:fldCharType="end"/>
+      </w:r>
+      <w:r>
+        <w:t xml:space="preserve">. </w:t>
+      </w:r>
+      <w:r>
+        <w:t xml:space="preserve">It will load the API, verify if its code is 200, and call the filler function. If </w:t>
+      </w:r>
+      <w:r>
+        <w:t>it is</w:t>
+      </w:r>
+      <w:r>
+        <w:t xml:space="preserve"> not 200, error will be displayed.</w:t>
+      </w:r>
+    </w:p>
+    <w:p>
+      <w:pPr>
+        <w:keepNext/>
+        <w:jc w:val="center"/>
+      </w:pPr>
+      <w:r>
+        <w:rPr>
+          <w:noProof/>
+          <w:lang w:val="en-GB" w:eastAsia="en-GB"/>
+        </w:rPr>
+        <w:drawing>
+          <wp:inline distT="0" distB="0" distL="0" distR="0" wp14:anchorId="65CF3BCA" wp14:editId="6F5C9B02">
+            <wp:extent cx="4901720" cy="5050972"/>
+            <wp:effectExtent l="0" t="0" r="0" b="0"/>
+            <wp:docPr id="19" name="Picture 19"/>
+            <wp:cNvGraphicFramePr>
+              <a:graphicFrameLocks xmlns:a="http://schemas.openxmlformats.org/drawingml/2006/main" noChangeAspect="1"/>
+            </wp:cNvGraphicFramePr>
+            <a:graphic xmlns:a="http://schemas.openxmlformats.org/drawingml/2006/main">
+              <a:graphicData uri="http://schemas.openxmlformats.org/drawingml/2006/picture">
+                <pic:pic xmlns:pic="http://schemas.openxmlformats.org/drawingml/2006/picture">
+                  <pic:nvPicPr>
+                    <pic:cNvPr id="1" name=""/>
+                    <pic:cNvPicPr/>
+                  </pic:nvPicPr>
+                  <pic:blipFill>
+                    <a:blip r:embed="rId23"/>
+                    <a:stretch>
+                      <a:fillRect/>
+                    </a:stretch>
+                  </pic:blipFill>
+                  <pic:spPr>
+                    <a:xfrm>
+                      <a:off x="0" y="0"/>
+                      <a:ext cx="4910027" cy="5059532"/>
+                    </a:xfrm>
+                    <a:prstGeom prst="rect">
+                      <a:avLst/>
+                    </a:prstGeom>
+                  </pic:spPr>
+                </pic:pic>
+              </a:graphicData>
+            </a:graphic>
+          </wp:inline>
+        </w:drawing>
+      </w:r>
+    </w:p>
+    <w:p>
+      <w:pPr>
+        <w:pStyle w:val="Caption"/>
+      </w:pPr>
+      <w:bookmarkStart w:id="44" w:name="_Ref78362832"/>
+      <w:bookmarkStart w:id="45" w:name="_Toc78365194"/>
+      <w:r>
+        <w:t xml:space="preserve">Figure </w:t>
+      </w:r>
+      <w:fldSimple w:instr=" STYLEREF 1 \s ">
+        <w:r>
+          <w:rPr>
+            <w:noProof/>
+          </w:rPr>
+          <w:t>2</w:t>
+        </w:r>
+      </w:fldSimple>
+      <w:r>
+        <w:t>.</w:t>
+      </w:r>
+      <w:fldSimple w:instr=" SEQ Figure \* ARABIC \s 1 ">
+        <w:r>
+          <w:rPr>
+            <w:noProof/>
+          </w:rPr>
+          <w:t>13</w:t>
+        </w:r>
+      </w:fldSimple>
+      <w:bookmarkEnd w:id="44"/>
+      <w:r>
+        <w:t>: XML Display function.</w:t>
+      </w:r>
+      <w:bookmarkEnd w:id="45"/>
+    </w:p>
+    <w:p>
+      <w:pPr>
+        <w:spacing w:line="259" w:lineRule="auto"/>
+        <w:jc w:val="left"/>
+        <w:rPr>
+          <w:rFonts w:eastAsiaTheme="majorEastAsia" w:cstheme="majorBidi"/>
+          <w:b/>
+          <w:sz w:val="28"/>
+          <w:szCs w:val="24"/>
+        </w:rPr>
+      </w:pPr>
+      <w:r>
+        <w:br w:type="page"/>
+      </w:r>
+    </w:p>
+    <w:p>
+      <w:pPr>
+        <w:pStyle w:val="Heading3"/>
+      </w:pPr>
+      <w:bookmarkStart w:id="46" w:name="_Toc78365169"/>
+      <w:r>
+        <w:lastRenderedPageBreak/>
+        <w:t>JavaScript</w:t>
+      </w:r>
+      <w:bookmarkEnd w:id="46"/>
+    </w:p>
+    <w:p>
+      <w:r>
+        <w:t xml:space="preserve">The piece of codes shown in </w:t>
+      </w:r>
+      <w:r>
+        <w:fldChar w:fldCharType="begin"/>
+      </w:r>
+      <w:r>
+        <w:instrText xml:space="preserve"> REF _Ref78363742 \h </w:instrText>
+      </w:r>
+      <w:r>
+        <w:fldChar w:fldCharType="separate"/>
+      </w:r>
+      <w:r>
+        <w:t xml:space="preserve">Figure </w:t>
+      </w:r>
+      <w:r>
+        <w:rPr>
+          <w:noProof/>
+        </w:rPr>
+        <w:t>2</w:t>
+      </w:r>
+      <w:r>
+        <w:t>.</w:t>
+      </w:r>
+      <w:r>
+        <w:rPr>
+          <w:noProof/>
+        </w:rPr>
+        <w:t>14</w:t>
+      </w:r>
+      <w:r>
+        <w:fldChar w:fldCharType="end"/>
+      </w:r>
+      <w:r>
+        <w:t xml:space="preserve"> </w:t>
+      </w:r>
+      <w:r>
+        <w:t>is responsible to verify if the client website has format in its query.</w:t>
+      </w:r>
+      <w:r>
+        <w:t xml:space="preserve"> This is vital as without this no book will be displayed. If there is no format in the query, </w:t>
+      </w:r>
+      <w:r>
+        <w:t>java script</w:t>
+      </w:r>
+      <w:r>
+        <w:t xml:space="preserve"> will add a default format to it</w:t>
+      </w:r>
+      <w:r>
+        <w:t xml:space="preserve"> </w:t>
+      </w:r>
+      <w:r>
+        <w:t>(</w:t>
+      </w:r>
+      <w:r>
+        <w:t>the chosen default format is JSON</w:t>
+      </w:r>
+      <w:r>
+        <w:t>)</w:t>
+      </w:r>
+      <w:r>
+        <w:t>. Then the client site will be loaded with the new URL.</w:t>
+      </w:r>
+    </w:p>
+    <w:p>
+      <w:pPr>
+        <w:keepNext/>
+        <w:jc w:val="center"/>
+      </w:pPr>
+      <w:r>
+        <w:rPr>
+          <w:noProof/>
+          <w:lang w:val="en-GB" w:eastAsia="en-GB"/>
+        </w:rPr>
+        <w:drawing>
+          <wp:inline distT="0" distB="0" distL="0" distR="0" wp14:anchorId="7B1F4462" wp14:editId="681EE015">
+            <wp:extent cx="3548743" cy="1944570"/>
+            <wp:effectExtent l="0" t="0" r="0" b="0"/>
+            <wp:docPr id="20" name="Picture 20"/>
+            <wp:cNvGraphicFramePr>
+              <a:graphicFrameLocks xmlns:a="http://schemas.openxmlformats.org/drawingml/2006/main" noChangeAspect="1"/>
+            </wp:cNvGraphicFramePr>
+            <a:graphic xmlns:a="http://schemas.openxmlformats.org/drawingml/2006/main">
+              <a:graphicData uri="http://schemas.openxmlformats.org/drawingml/2006/picture">
+                <pic:pic xmlns:pic="http://schemas.openxmlformats.org/drawingml/2006/picture">
+                  <pic:nvPicPr>
+                    <pic:cNvPr id="1" name=""/>
+                    <pic:cNvPicPr/>
+                  </pic:nvPicPr>
+                  <pic:blipFill>
+                    <a:blip r:embed="rId24"/>
+                    <a:stretch>
+                      <a:fillRect/>
+                    </a:stretch>
+                  </pic:blipFill>
+                  <pic:spPr>
+                    <a:xfrm>
+                      <a:off x="0" y="0"/>
+                      <a:ext cx="3575667" cy="1959324"/>
+                    </a:xfrm>
+                    <a:prstGeom prst="rect">
+                      <a:avLst/>
+                    </a:prstGeom>
+                  </pic:spPr>
+                </pic:pic>
+              </a:graphicData>
+            </a:graphic>
+          </wp:inline>
+        </w:drawing>
+      </w:r>
+    </w:p>
+    <w:p>
+      <w:pPr>
+        <w:pStyle w:val="Caption"/>
+      </w:pPr>
+      <w:bookmarkStart w:id="47" w:name="_Ref78363736"/>
+      <w:bookmarkStart w:id="48" w:name="_Ref78363742"/>
+      <w:bookmarkStart w:id="49" w:name="_Toc78365195"/>
+      <w:r>
+        <w:t xml:space="preserve">Figure </w:t>
+      </w:r>
+      <w:fldSimple w:instr=" STYLEREF 1 \s ">
+        <w:r>
+          <w:rPr>
+            <w:noProof/>
+          </w:rPr>
+          <w:t>2</w:t>
+        </w:r>
+      </w:fldSimple>
+      <w:r>
+        <w:t>.</w:t>
+      </w:r>
+      <w:fldSimple w:instr=" SEQ Figure \* ARABIC \s 1 ">
+        <w:r>
+          <w:rPr>
+            <w:noProof/>
+          </w:rPr>
+          <w:t>14</w:t>
+        </w:r>
+      </w:fldSimple>
+      <w:bookmarkEnd w:id="48"/>
+      <w:r>
+        <w:t>: Verify format.</w:t>
+      </w:r>
+      <w:bookmarkEnd w:id="47"/>
+      <w:bookmarkEnd w:id="49"/>
+    </w:p>
+    <w:p/>
+    <w:p>
+      <w:r>
+        <w:fldChar w:fldCharType="begin"/>
+      </w:r>
+      <w:r>
+        <w:instrText xml:space="preserve"> REF _Ref78364311 \h </w:instrText>
+      </w:r>
+      <w:r>
+        <w:fldChar w:fldCharType="separate"/>
+      </w:r>
+      <w:r>
+        <w:t xml:space="preserve">Figure </w:t>
+      </w:r>
+      <w:r>
+        <w:rPr>
+          <w:noProof/>
+        </w:rPr>
+        <w:t>2</w:t>
+      </w:r>
+      <w:r>
+        <w:t>.</w:t>
+      </w:r>
+      <w:r>
+        <w:rPr>
+          <w:noProof/>
+        </w:rPr>
+        <w:t>15</w:t>
+      </w:r>
+      <w:r>
+        <w:fldChar w:fldCharType="end"/>
+      </w:r>
+      <w:r>
+        <w:t xml:space="preserve"> </w:t>
+      </w:r>
+      <w:r>
+        <w:t>shows the search system of the client website. On clicking on the search button,</w:t>
+      </w:r>
+      <w:r>
+        <w:t xml:space="preserve"> </w:t>
+      </w:r>
+      <w:r>
+        <w:t>the query will be build and then opens. While opening, it will be the new link that will be in the URL (built URL). This will facilitates the php API query and</w:t>
+      </w:r>
+      <w:r>
+        <w:t xml:space="preserve"> also reduce the server side processing time.</w:t>
+      </w:r>
+    </w:p>
+    <w:p>
+      <w:pPr>
+        <w:keepNext/>
+        <w:spacing w:line="259" w:lineRule="auto"/>
+        <w:jc w:val="center"/>
+      </w:pPr>
+      <w:bookmarkStart w:id="50" w:name="_Ref74227032"/>
+      <w:r>
+        <w:rPr>
+          <w:noProof/>
+          <w:lang w:val="en-GB" w:eastAsia="en-GB"/>
+        </w:rPr>
+        <w:drawing>
+          <wp:inline distT="0" distB="0" distL="0" distR="0" wp14:anchorId="5CFC14F1" wp14:editId="571C10BD">
+            <wp:extent cx="3211286" cy="2193677"/>
+            <wp:effectExtent l="0" t="0" r="8255" b="0"/>
+            <wp:docPr id="21" name="Picture 21"/>
+            <wp:cNvGraphicFramePr>
+              <a:graphicFrameLocks xmlns:a="http://schemas.openxmlformats.org/drawingml/2006/main" noChangeAspect="1"/>
+            </wp:cNvGraphicFramePr>
+            <a:graphic xmlns:a="http://schemas.openxmlformats.org/drawingml/2006/main">
+              <a:graphicData uri="http://schemas.openxmlformats.org/drawingml/2006/picture">
+                <pic:pic xmlns:pic="http://schemas.openxmlformats.org/drawingml/2006/picture">
+                  <pic:nvPicPr>
+                    <pic:cNvPr id="1" name=""/>
+                    <pic:cNvPicPr/>
+                  </pic:nvPicPr>
+                  <pic:blipFill>
+                    <a:blip r:embed="rId25"/>
+                    <a:stretch>
+                      <a:fillRect/>
+                    </a:stretch>
+                  </pic:blipFill>
+                  <pic:spPr>
+                    <a:xfrm>
+                      <a:off x="0" y="0"/>
+                      <a:ext cx="3246661" cy="2217842"/>
+                    </a:xfrm>
+                    <a:prstGeom prst="rect">
+                      <a:avLst/>
+                    </a:prstGeom>
+                  </pic:spPr>
+                </pic:pic>
+              </a:graphicData>
+            </a:graphic>
+          </wp:inline>
+        </w:drawing>
+      </w:r>
+    </w:p>
+    <w:p>
+      <w:pPr>
+        <w:pStyle w:val="Caption"/>
+      </w:pPr>
+      <w:bookmarkStart w:id="51" w:name="_Ref78364311"/>
+      <w:bookmarkStart w:id="52" w:name="_Toc78365196"/>
+      <w:r>
+        <w:t xml:space="preserve">Figure </w:t>
+      </w:r>
+      <w:fldSimple w:instr=" STYLEREF 1 \s ">
+        <w:r>
+          <w:rPr>
+            <w:noProof/>
+          </w:rPr>
+          <w:t>2</w:t>
+        </w:r>
+      </w:fldSimple>
+      <w:r>
+        <w:t>.</w:t>
+      </w:r>
+      <w:fldSimple w:instr=" SEQ Figure \* ARABIC \s 1 ">
+        <w:r>
+          <w:rPr>
+            <w:noProof/>
+          </w:rPr>
+          <w:t>15</w:t>
+        </w:r>
+      </w:fldSimple>
+      <w:bookmarkEnd w:id="51"/>
+      <w:r>
+        <w:t>: build URL method.</w:t>
+      </w:r>
+      <w:bookmarkEnd w:id="52"/>
+    </w:p>
+    <w:p>
+      <w:pPr>
+        <w:spacing w:line="259" w:lineRule="auto"/>
+        <w:jc w:val="left"/>
+      </w:pPr>
+      <w:r>
+        <w:br w:type="page"/>
+      </w:r>
+    </w:p>
+    <w:p>
+      <w:r>
+        <w:lastRenderedPageBreak/>
+        <w:t>Other function of java script is the fill elements</w:t>
+      </w:r>
+      <w:r>
+        <w:t xml:space="preserve"> </w:t>
+      </w:r>
+      <w:r>
+        <w:t>(</w:t>
+      </w:r>
+      <w:r>
+        <w:t xml:space="preserve">see </w:t>
+      </w:r>
+      <w:r>
+        <w:fldChar w:fldCharType="begin"/>
+      </w:r>
+      <w:r>
+        <w:instrText xml:space="preserve"> REF _Ref78364966 \h </w:instrText>
+      </w:r>
+      <w:r>
+        <w:fldChar w:fldCharType="separate"/>
+      </w:r>
+      <w:r>
+        <w:t xml:space="preserve">Figure </w:t>
+      </w:r>
+      <w:r>
+        <w:rPr>
+          <w:noProof/>
+        </w:rPr>
+        <w:t>2</w:t>
+      </w:r>
+      <w:r>
+        <w:t>.</w:t>
+      </w:r>
+      <w:r>
+        <w:rPr>
+          <w:noProof/>
+        </w:rPr>
+        <w:t>16</w:t>
+      </w:r>
+      <w:r>
+        <w:fldChar w:fldCharType="end"/>
+      </w:r>
+      <w:r>
+        <w:t>).</w:t>
+      </w:r>
+      <w:r>
+        <w:t xml:space="preserve"> </w:t>
+      </w:r>
+      <w:r>
+        <w:t>This</w:t>
+      </w:r>
+      <w:r>
+        <w:t xml:space="preserve"> snippet will take the parameters in the website URL and retrieve the queries. </w:t>
+      </w:r>
+      <w:r>
+        <w:t>Each query will be associated with their respective textboxes or dropdown menu.</w:t>
+      </w:r>
+    </w:p>
+    <w:p>
+      <w:pPr>
+        <w:keepNext/>
+        <w:jc w:val="center"/>
+      </w:pPr>
+      <w:r>
+        <w:rPr>
+          <w:noProof/>
+          <w:lang w:val="en-GB" w:eastAsia="en-GB"/>
+        </w:rPr>
+        <w:drawing>
+          <wp:inline distT="0" distB="0" distL="0" distR="0" wp14:anchorId="78863425" wp14:editId="5960E614">
+            <wp:extent cx="4042166" cy="3701143"/>
+            <wp:effectExtent l="0" t="0" r="0" b="0"/>
+            <wp:docPr id="22" name="Picture 22"/>
+            <wp:cNvGraphicFramePr>
+              <a:graphicFrameLocks xmlns:a="http://schemas.openxmlformats.org/drawingml/2006/main" noChangeAspect="1"/>
+            </wp:cNvGraphicFramePr>
+            <a:graphic xmlns:a="http://schemas.openxmlformats.org/drawingml/2006/main">
+              <a:graphicData uri="http://schemas.openxmlformats.org/drawingml/2006/picture">
+                <pic:pic xmlns:pic="http://schemas.openxmlformats.org/drawingml/2006/picture">
+                  <pic:nvPicPr>
+                    <pic:cNvPr id="1" name=""/>
+                    <pic:cNvPicPr/>
+                  </pic:nvPicPr>
+                  <pic:blipFill>
+                    <a:blip r:embed="rId26"/>
+                    <a:stretch>
+                      <a:fillRect/>
+                    </a:stretch>
+                  </pic:blipFill>
+                  <pic:spPr>
+                    <a:xfrm>
+                      <a:off x="0" y="0"/>
+                      <a:ext cx="4057604" cy="3715278"/>
+                    </a:xfrm>
+                    <a:prstGeom prst="rect">
+                      <a:avLst/>
+                    </a:prstGeom>
+                  </pic:spPr>
+                </pic:pic>
+              </a:graphicData>
+            </a:graphic>
+          </wp:inline>
+        </w:drawing>
+      </w:r>
+    </w:p>
+    <w:p>
+      <w:pPr>
+        <w:pStyle w:val="Caption"/>
+      </w:pPr>
+      <w:bookmarkStart w:id="53" w:name="_Ref78364966"/>
+      <w:bookmarkStart w:id="54" w:name="_Toc78365197"/>
+      <w:r>
+        <w:t xml:space="preserve">Figure </w:t>
+      </w:r>
+      <w:fldSimple w:instr=" STYLEREF 1 \s ">
+        <w:r>
+          <w:rPr>
+            <w:noProof/>
+          </w:rPr>
+          <w:t>2</w:t>
+        </w:r>
+      </w:fldSimple>
+      <w:r>
+        <w:t>.</w:t>
+      </w:r>
+      <w:fldSimple w:instr=" SEQ Figure \* ARABIC \s 1 ">
+        <w:r>
+          <w:rPr>
+            <w:noProof/>
+          </w:rPr>
+          <w:t>16</w:t>
+        </w:r>
+      </w:fldSimple>
+      <w:bookmarkEnd w:id="53"/>
+      <w:r>
+        <w:t>: fill elements.</w:t>
+      </w:r>
+      <w:bookmarkEnd w:id="54"/>
+    </w:p>
+    <w:p>
+      <w:pPr>
+        <w:spacing w:line="259" w:lineRule="auto"/>
         <w:rPr>
           <w:rFonts w:eastAsiaTheme="majorEastAsia" w:cstheme="majorBidi"/>
           <w:b/>
@@ -6118,7 +8299,6 @@
           <w:szCs w:val="32"/>
         </w:rPr>
       </w:pPr>
-      <w:bookmarkStart w:id="30" w:name="_Ref74227032"/>
       <w:r>
         <w:br w:type="page"/>
       </w:r>
@@ -6127,31 +8307,31 @@
       <w:pPr>
         <w:pStyle w:val="Heading1"/>
       </w:pPr>
-      <w:bookmarkStart w:id="31" w:name="_Ref74348042"/>
-      <w:bookmarkStart w:id="32" w:name="_Ref74348050"/>
-      <w:bookmarkStart w:id="33" w:name="_Ref74348059"/>
-      <w:bookmarkStart w:id="34" w:name="_Ref74348071"/>
-      <w:bookmarkStart w:id="35" w:name="_Toc78314439"/>
+      <w:bookmarkStart w:id="55" w:name="_Ref74348042"/>
+      <w:bookmarkStart w:id="56" w:name="_Ref74348050"/>
+      <w:bookmarkStart w:id="57" w:name="_Ref74348059"/>
+      <w:bookmarkStart w:id="58" w:name="_Ref74348071"/>
+      <w:bookmarkStart w:id="59" w:name="_Toc78365170"/>
       <w:r>
         <w:lastRenderedPageBreak/>
         <w:t>Testing</w:t>
       </w:r>
-      <w:bookmarkEnd w:id="30"/>
-      <w:bookmarkEnd w:id="31"/>
-      <w:bookmarkEnd w:id="32"/>
-      <w:bookmarkEnd w:id="33"/>
-      <w:bookmarkEnd w:id="34"/>
-      <w:bookmarkEnd w:id="35"/>
+      <w:bookmarkEnd w:id="50"/>
+      <w:bookmarkEnd w:id="55"/>
+      <w:bookmarkEnd w:id="56"/>
+      <w:bookmarkEnd w:id="57"/>
+      <w:bookmarkEnd w:id="58"/>
+      <w:bookmarkEnd w:id="59"/>
     </w:p>
     <w:p>
       <w:pPr>
         <w:pStyle w:val="Heading2"/>
       </w:pPr>
-      <w:bookmarkStart w:id="36" w:name="_Toc78314440"/>
-      <w:r>
-        <w:t>Home page</w:t>
-      </w:r>
-      <w:bookmarkEnd w:id="36"/>
+      <w:bookmarkStart w:id="60" w:name="_Toc78365171"/>
+      <w:r>
+        <w:t>API Testing</w:t>
+      </w:r>
+      <w:bookmarkEnd w:id="60"/>
     </w:p>
     <w:p>
       <w:r>
@@ -6204,7 +8384,7 @@
                           <pic:cNvPicPr/>
                         </pic:nvPicPr>
                         <pic:blipFill rotWithShape="1">
-                          <a:blip r:embed="rId18"/>
+                          <a:blip r:embed="rId27"/>
                           <a:srcRect b="7339"/>
                           <a:stretch/>
                         </pic:blipFill>
@@ -6267,7 +8447,7 @@
                           <pic:cNvPicPr/>
                         </pic:nvPicPr>
                         <pic:blipFill rotWithShape="1">
-                          <a:blip r:embed="rId19"/>
+                          <a:blip r:embed="rId28"/>
                           <a:srcRect b="27750"/>
                           <a:stretch/>
                         </pic:blipFill>
@@ -6330,7 +8510,7 @@
                           <pic:cNvPicPr/>
                         </pic:nvPicPr>
                         <pic:blipFill rotWithShape="1">
-                          <a:blip r:embed="rId20"/>
+                          <a:blip r:embed="rId29"/>
                           <a:srcRect t="6480"/>
                           <a:stretch/>
                         </pic:blipFill>
@@ -6393,7 +8573,7 @@
                           <pic:cNvPicPr/>
                         </pic:nvPicPr>
                         <pic:blipFill>
-                          <a:blip r:embed="rId21"/>
+                          <a:blip r:embed="rId30"/>
                           <a:stretch>
                             <a:fillRect/>
                           </a:stretch>
@@ -6421,7 +8601,7 @@
       <w:pPr>
         <w:pStyle w:val="Caption"/>
       </w:pPr>
-      <w:bookmarkStart w:id="37" w:name="_Toc78314456"/>
+      <w:bookmarkStart w:id="61" w:name="_Toc78365198"/>
       <w:r>
         <w:t xml:space="preserve">Figure </w:t>
       </w:r>
@@ -6453,7 +8633,7 @@
       <w:r>
         <w:t xml:space="preserve"> page.</w:t>
       </w:r>
-      <w:bookmarkEnd w:id="37"/>
+      <w:bookmarkEnd w:id="61"/>
     </w:p>
     <w:p>
       <w:pPr>
@@ -6467,15 +8647,7 @@
     <w:p>
       <w:r>
         <w:lastRenderedPageBreak/>
-        <w:t xml:space="preserve">Testing of the date range: the </w:t>
-      </w:r>
-      <w:proofErr w:type="spellStart"/>
-      <w:r>
-        <w:t>js</w:t>
-      </w:r>
-      <w:proofErr w:type="spellEnd"/>
-      <w:r>
-        <w:t xml:space="preserve"> outputted the invalid range if the start date exceed the end date.</w:t>
+        <w:t>Testing of the date range: the js outputted the invalid range if the start date exceed the end date.</w:t>
       </w:r>
     </w:p>
     <w:p>
@@ -6504,7 +8676,7 @@
                     <pic:cNvPicPr/>
                   </pic:nvPicPr>
                   <pic:blipFill>
-                    <a:blip r:embed="rId22"/>
+                    <a:blip r:embed="rId31"/>
                     <a:stretch>
                       <a:fillRect/>
                     </a:stretch>
@@ -6529,7 +8701,7 @@
       <w:pPr>
         <w:pStyle w:val="Caption"/>
       </w:pPr>
-      <w:bookmarkStart w:id="38" w:name="_Toc78314457"/>
+      <w:bookmarkStart w:id="62" w:name="_Toc78365199"/>
       <w:r>
         <w:t xml:space="preserve">Figure </w:t>
       </w:r>
@@ -6561,7 +8733,7 @@
       <w:r>
         <w:t>.</w:t>
       </w:r>
-      <w:bookmarkEnd w:id="38"/>
+      <w:bookmarkEnd w:id="62"/>
     </w:p>
     <w:p>
       <w:r>
@@ -6596,7 +8768,7 @@
                     <pic:cNvPicPr/>
                   </pic:nvPicPr>
                   <pic:blipFill>
-                    <a:blip r:embed="rId23"/>
+                    <a:blip r:embed="rId32"/>
                     <a:stretch>
                       <a:fillRect/>
                     </a:stretch>
@@ -6621,7 +8793,7 @@
       <w:pPr>
         <w:pStyle w:val="Caption"/>
       </w:pPr>
-      <w:bookmarkStart w:id="39" w:name="_Toc78314458"/>
+      <w:bookmarkStart w:id="63" w:name="_Toc78365200"/>
       <w:r>
         <w:t xml:space="preserve">Figure </w:t>
       </w:r>
@@ -6656,7 +8828,7 @@
       <w:r>
         <w:t>.</w:t>
       </w:r>
-      <w:bookmarkEnd w:id="39"/>
+      <w:bookmarkEnd w:id="63"/>
     </w:p>
     <w:p>
       <w:pPr>
@@ -6698,7 +8870,7 @@
                     <pic:cNvPicPr/>
                   </pic:nvPicPr>
                   <pic:blipFill>
-                    <a:blip r:embed="rId24"/>
+                    <a:blip r:embed="rId33"/>
                     <a:stretch>
                       <a:fillRect/>
                     </a:stretch>
@@ -6723,7 +8895,7 @@
       <w:pPr>
         <w:pStyle w:val="Caption"/>
       </w:pPr>
-      <w:bookmarkStart w:id="40" w:name="_Toc78314459"/>
+      <w:bookmarkStart w:id="64" w:name="_Toc78365201"/>
       <w:r>
         <w:t xml:space="preserve">Figure </w:t>
       </w:r>
@@ -6761,7 +8933,7 @@
       <w:r>
         <w:t>.</w:t>
       </w:r>
-      <w:bookmarkEnd w:id="40"/>
+      <w:bookmarkEnd w:id="64"/>
     </w:p>
     <w:p/>
     <w:p>
@@ -6797,7 +8969,7 @@
                     <pic:cNvPicPr/>
                   </pic:nvPicPr>
                   <pic:blipFill>
-                    <a:blip r:embed="rId25"/>
+                    <a:blip r:embed="rId34"/>
                     <a:stretch>
                       <a:fillRect/>
                     </a:stretch>
@@ -6822,7 +8994,7 @@
       <w:pPr>
         <w:pStyle w:val="Caption"/>
       </w:pPr>
-      <w:bookmarkStart w:id="41" w:name="_Toc78314460"/>
+      <w:bookmarkStart w:id="65" w:name="_Toc78365202"/>
       <w:r>
         <w:t xml:space="preserve">Figure </w:t>
       </w:r>
@@ -6857,7 +9029,7 @@
       <w:r>
         <w:t>.</w:t>
       </w:r>
-      <w:bookmarkEnd w:id="41"/>
+      <w:bookmarkEnd w:id="65"/>
     </w:p>
     <w:p>
       <w:pPr>
@@ -6878,12 +9050,12 @@
       <w:pPr>
         <w:pStyle w:val="Heading2"/>
       </w:pPr>
-      <w:bookmarkStart w:id="42" w:name="_Toc78314441"/>
+      <w:bookmarkStart w:id="66" w:name="_Toc78365172"/>
       <w:r>
         <w:lastRenderedPageBreak/>
-        <w:t>Regional page</w:t>
-      </w:r>
-      <w:bookmarkEnd w:id="42"/>
+        <w:t>Website Testing</w:t>
+      </w:r>
+      <w:bookmarkEnd w:id="66"/>
     </w:p>
     <w:p>
       <w:r>
@@ -6933,7 +9105,7 @@
                           <pic:cNvPicPr/>
                         </pic:nvPicPr>
                         <pic:blipFill>
-                          <a:blip r:embed="rId26"/>
+                          <a:blip r:embed="rId35"/>
                           <a:stretch>
                             <a:fillRect/>
                           </a:stretch>
@@ -6989,7 +9161,7 @@
                           <pic:cNvPicPr/>
                         </pic:nvPicPr>
                         <pic:blipFill rotWithShape="1">
-                          <a:blip r:embed="rId27"/>
+                          <a:blip r:embed="rId36"/>
                           <a:srcRect t="33698" b="16735"/>
                           <a:stretch/>
                         </pic:blipFill>
@@ -7052,7 +9224,7 @@
                           <pic:cNvPicPr/>
                         </pic:nvPicPr>
                         <pic:blipFill>
-                          <a:blip r:embed="rId28"/>
+                          <a:blip r:embed="rId37"/>
                           <a:stretch>
                             <a:fillRect/>
                           </a:stretch>
@@ -7080,7 +9252,7 @@
       <w:pPr>
         <w:pStyle w:val="Caption"/>
       </w:pPr>
-      <w:bookmarkStart w:id="43" w:name="_Toc78314461"/>
+      <w:bookmarkStart w:id="67" w:name="_Toc78365203"/>
       <w:r>
         <w:t xml:space="preserve">Figure </w:t>
       </w:r>
@@ -7112,7 +9284,7 @@
       <w:r>
         <w:t>regional page.</w:t>
       </w:r>
-      <w:bookmarkEnd w:id="43"/>
+      <w:bookmarkEnd w:id="67"/>
     </w:p>
     <w:p/>
     <w:p>
@@ -7148,7 +9320,7 @@
                     <pic:cNvPicPr/>
                   </pic:nvPicPr>
                   <pic:blipFill>
-                    <a:blip r:embed="rId29"/>
+                    <a:blip r:embed="rId38"/>
                     <a:stretch>
                       <a:fillRect/>
                     </a:stretch>
@@ -7173,7 +9345,7 @@
       <w:pPr>
         <w:pStyle w:val="Caption"/>
       </w:pPr>
-      <w:bookmarkStart w:id="44" w:name="_Toc78314462"/>
+      <w:bookmarkStart w:id="68" w:name="_Toc78365204"/>
       <w:r>
         <w:t xml:space="preserve">Figure </w:t>
       </w:r>
@@ -7208,7 +9380,7 @@
       <w:r>
         <w:t>.</w:t>
       </w:r>
-      <w:bookmarkEnd w:id="44"/>
+      <w:bookmarkEnd w:id="68"/>
     </w:p>
     <w:p/>
     <w:p/>
@@ -7249,7 +9421,7 @@
                     <pic:cNvPicPr/>
                   </pic:nvPicPr>
                   <pic:blipFill>
-                    <a:blip r:embed="rId30"/>
+                    <a:blip r:embed="rId39"/>
                     <a:stretch>
                       <a:fillRect/>
                     </a:stretch>
@@ -7274,7 +9446,7 @@
       <w:pPr>
         <w:pStyle w:val="Caption"/>
       </w:pPr>
-      <w:bookmarkStart w:id="45" w:name="_Toc78314463"/>
+      <w:bookmarkStart w:id="69" w:name="_Toc78365205"/>
       <w:r>
         <w:t xml:space="preserve">Figure </w:t>
       </w:r>
@@ -7315,7 +9487,7 @@
       <w:r>
         <w:t>.</w:t>
       </w:r>
-      <w:bookmarkEnd w:id="45"/>
+      <w:bookmarkEnd w:id="69"/>
     </w:p>
     <w:p/>
     <w:p/>
@@ -7338,18 +9510,14 @@
       <w:pPr>
         <w:pStyle w:val="Heading1"/>
       </w:pPr>
-      <w:bookmarkStart w:id="46" w:name="_Toc78314442"/>
+      <w:bookmarkStart w:id="70" w:name="_Toc78365173"/>
       <w:r>
         <w:lastRenderedPageBreak/>
         <w:t>Conclusion</w:t>
       </w:r>
-      <w:bookmarkEnd w:id="46"/>
-    </w:p>
-    <w:p>
-      <w:pPr>
-        <w:spacing w:line="259" w:lineRule="auto"/>
-        <w:jc w:val="left"/>
-      </w:pPr>
+      <w:bookmarkEnd w:id="70"/>
+    </w:p>
+    <w:p>
       <w:r>
         <w:t xml:space="preserve">As seen </w:t>
       </w:r>
@@ -7363,6 +9531,9 @@
         <w:instrText xml:space="preserve"> REF _Ref74348059 \w \h </w:instrText>
       </w:r>
       <w:r>
+        <w:instrText xml:space="preserve"> \* MERGEFORMAT </w:instrText>
+      </w:r>
+      <w:r>
         <w:fldChar w:fldCharType="separate"/>
       </w:r>
       <w:r>
@@ -7381,6 +9552,9 @@
         <w:instrText xml:space="preserve"> REF _Ref74348071 \h </w:instrText>
       </w:r>
       <w:r>
+        <w:instrText xml:space="preserve"> \* MERGEFORMAT </w:instrText>
+      </w:r>
+      <w:r>
         <w:fldChar w:fldCharType="separate"/>
       </w:r>
       <w:r>
@@ -7393,62 +9567,47 @@
         <w:t xml:space="preserve">, the whole project works well. </w:t>
       </w:r>
       <w:r>
-        <w:t>As an improvement, a dot on the regional map could be inserted to indicate the location of the place the radius of earthquakes</w:t>
+        <w:t xml:space="preserve">As an improvement, a </w:t>
+      </w:r>
+      <w:r>
+        <w:t xml:space="preserve">user basket could be added. This will help </w:t>
+      </w:r>
+      <w:r>
+        <w:t>the book buyers to know how much they will buy or improve checkout</w:t>
       </w:r>
       <w:r>
         <w:t>.</w:t>
       </w:r>
-    </w:p>
-    <w:p>
-      <w:pPr>
-        <w:spacing w:line="259" w:lineRule="auto"/>
-        <w:jc w:val="left"/>
-      </w:pPr>
-    </w:p>
-    <w:p>
-      <w:pPr>
-        <w:spacing w:line="259" w:lineRule="auto"/>
-        <w:jc w:val="left"/>
-      </w:pPr>
-    </w:p>
-    <w:p>
-      <w:r>
-        <w:t>The link to GitHub file</w:t>
-      </w:r>
-      <w:r>
-        <w:t>:</w:t>
-      </w:r>
-      <w:r>
-        <w:t xml:space="preserve"> </w:t>
-      </w:r>
-    </w:p>
-    <w:p>
-      <w:hyperlink r:id="rId31" w:history="1">
-        <w:r>
-          <w:rPr>
-            <w:rStyle w:val="Hyperlink"/>
-          </w:rPr>
-          <w:t>https://github.com/Arouven/webservices</w:t>
-        </w:r>
-      </w:hyperlink>
-      <w:bookmarkEnd w:id="0"/>
+      <w:r>
+        <w:t xml:space="preserve"> Another improvement will be a notification that will tell the buyer when the stock is going down</w:t>
+      </w:r>
+      <w:r>
+        <w:t xml:space="preserve"> or in case of promotion.</w:t>
+      </w:r>
     </w:p>
     <w:p/>
     <w:p/>
     <w:p>
       <w:r>
-        <w:t xml:space="preserve">Test it yourself: </w:t>
-      </w:r>
-    </w:p>
-    <w:p>
-      <w:hyperlink r:id="rId32" w:history="1">
+        <w:t>The link to GitHub file</w:t>
+      </w:r>
+      <w:r>
+        <w:t>:</w:t>
+      </w:r>
+      <w:r>
+        <w:t xml:space="preserve"> </w:t>
+      </w:r>
+    </w:p>
+    <w:p>
+      <w:hyperlink r:id="rId40" w:history="1">
         <w:r>
           <w:rPr>
             <w:rStyle w:val="Hyperlink"/>
           </w:rPr>
-          <w:t>http://contacttracing.great-site.net/assignment_1_EarthQuakes/pages/index.php</w:t>
+          <w:t>https://github.com/Arouven/webservices</w:t>
         </w:r>
       </w:hyperlink>
+      <w:bookmarkEnd w:id="1"/>
     </w:p>
     <w:p/>
     <w:p/>
@@ -7471,12 +9630,12 @@
           <w:numId w:val="0"/>
         </w:numPr>
       </w:pPr>
-      <w:bookmarkStart w:id="47" w:name="_Toc78314443"/>
+      <w:bookmarkStart w:id="71" w:name="_Toc78365174"/>
       <w:r>
         <w:lastRenderedPageBreak/>
         <w:t>Annex A: myjs.js</w:t>
       </w:r>
-      <w:bookmarkEnd w:id="47"/>
+      <w:bookmarkEnd w:id="71"/>
     </w:p>
     <w:p>
       <w:pPr>
@@ -7495,17 +9654,12 @@
           <w:numId w:val="0"/>
         </w:numPr>
       </w:pPr>
-      <w:bookmarkStart w:id="48" w:name="_Toc78314444"/>
+      <w:bookmarkStart w:id="72" w:name="_Toc78365175"/>
       <w:r>
         <w:lastRenderedPageBreak/>
-        <w:t xml:space="preserve">Annex B: </w:t>
-      </w:r>
-      <w:proofErr w:type="spellStart"/>
-      <w:r>
-        <w:t>display.php</w:t>
-      </w:r>
-      <w:bookmarkEnd w:id="48"/>
-      <w:proofErr w:type="spellEnd"/>
+        <w:t>Annex B: display.php</w:t>
+      </w:r>
+      <w:bookmarkEnd w:id="72"/>
     </w:p>
     <w:p>
       <w:pPr>
@@ -7524,7 +9678,7 @@
           <w:numId w:val="0"/>
         </w:numPr>
       </w:pPr>
-      <w:bookmarkStart w:id="49" w:name="_Toc78314445"/>
+      <w:bookmarkStart w:id="73" w:name="_Toc78365176"/>
       <w:r>
         <w:lastRenderedPageBreak/>
         <w:t>Annex C</w:t>
@@ -7532,12 +9686,10 @@
       <w:r>
         <w:t xml:space="preserve">: </w:t>
       </w:r>
-      <w:proofErr w:type="spellStart"/>
       <w:r>
         <w:t>database.php</w:t>
       </w:r>
-      <w:bookmarkEnd w:id="49"/>
-      <w:proofErr w:type="spellEnd"/>
+      <w:bookmarkEnd w:id="73"/>
     </w:p>
     <w:p/>
     <w:p>
@@ -7563,20 +9715,18 @@
           <w:numId w:val="0"/>
         </w:numPr>
       </w:pPr>
-      <w:bookmarkStart w:id="50" w:name="_Toc78314446"/>
+      <w:bookmarkStart w:id="74" w:name="_Toc78365177"/>
       <w:r>
         <w:lastRenderedPageBreak/>
         <w:t xml:space="preserve">Annex D: </w:t>
       </w:r>
-      <w:proofErr w:type="spellStart"/>
       <w:r>
         <w:t>credentials</w:t>
       </w:r>
       <w:r>
         <w:t>.php</w:t>
       </w:r>
-      <w:bookmarkEnd w:id="50"/>
-      <w:proofErr w:type="spellEnd"/>
+      <w:bookmarkEnd w:id="74"/>
     </w:p>
     <w:p/>
     <w:p>
@@ -7596,22 +9746,20 @@
           <w:numId w:val="0"/>
         </w:numPr>
       </w:pPr>
-      <w:bookmarkStart w:id="51" w:name="_Ref78302423"/>
-      <w:bookmarkStart w:id="52" w:name="_Toc78314447"/>
+      <w:bookmarkStart w:id="75" w:name="_Ref78302423"/>
+      <w:bookmarkStart w:id="76" w:name="_Toc78365178"/>
       <w:r>
         <w:lastRenderedPageBreak/>
         <w:t xml:space="preserve">Annex E: </w:t>
       </w:r>
-      <w:proofErr w:type="spellStart"/>
       <w:r>
         <w:t>myapi</w:t>
       </w:r>
       <w:r>
         <w:t>.php</w:t>
       </w:r>
-      <w:bookmarkEnd w:id="51"/>
-      <w:bookmarkEnd w:id="52"/>
-      <w:proofErr w:type="spellEnd"/>
+      <w:bookmarkEnd w:id="75"/>
+      <w:bookmarkEnd w:id="76"/>
     </w:p>
     <w:p/>
     <w:p>
@@ -7631,20 +9779,18 @@
           <w:numId w:val="0"/>
         </w:numPr>
       </w:pPr>
-      <w:bookmarkStart w:id="53" w:name="_Toc78314448"/>
+      <w:bookmarkStart w:id="77" w:name="_Toc78365179"/>
       <w:r>
         <w:lastRenderedPageBreak/>
         <w:t xml:space="preserve">Annex F: </w:t>
       </w:r>
-      <w:proofErr w:type="spellStart"/>
       <w:r>
         <w:t>index</w:t>
       </w:r>
       <w:r>
         <w:t>.php</w:t>
       </w:r>
-      <w:bookmarkEnd w:id="53"/>
-      <w:proofErr w:type="spellEnd"/>
+      <w:bookmarkEnd w:id="77"/>
     </w:p>
     <w:p/>
     <w:p/>
@@ -7671,17 +9817,12 @@
           <w:numId w:val="0"/>
         </w:numPr>
       </w:pPr>
-      <w:bookmarkStart w:id="54" w:name="_Toc78314449"/>
+      <w:bookmarkStart w:id="78" w:name="_Toc78365180"/>
       <w:r>
         <w:lastRenderedPageBreak/>
-        <w:t xml:space="preserve">Annex G: </w:t>
-      </w:r>
-      <w:proofErr w:type="spellStart"/>
-      <w:r>
-        <w:t>detail.php</w:t>
-      </w:r>
-      <w:bookmarkEnd w:id="54"/>
-      <w:proofErr w:type="spellEnd"/>
+        <w:t>Annex G: detail.php</w:t>
+      </w:r>
+      <w:bookmarkEnd w:id="78"/>
     </w:p>
     <w:p>
       <w:pPr>
@@ -7706,21 +9847,17 @@
           <w:numId w:val="0"/>
         </w:numPr>
       </w:pPr>
-      <w:bookmarkStart w:id="55" w:name="_Toc78314450"/>
+      <w:bookmarkStart w:id="79" w:name="_Toc78365181"/>
       <w:r>
         <w:lastRenderedPageBreak/>
-        <w:t xml:space="preserve">Annex H: </w:t>
-      </w:r>
-      <w:proofErr w:type="spellStart"/>
-      <w:r>
-        <w:t>bookstore.sql</w:t>
-      </w:r>
-      <w:bookmarkEnd w:id="55"/>
-      <w:proofErr w:type="spellEnd"/>
-    </w:p>
+        <w:t>Annex H: bookstore.sql</w:t>
+      </w:r>
+      <w:bookmarkEnd w:id="79"/>
+    </w:p>
+    <w:bookmarkEnd w:id="0"/>
     <w:p/>
     <w:sectPr>
-      <w:footerReference w:type="default" r:id="rId33"/>
+      <w:footerReference w:type="default" r:id="rId41"/>
       <w:pgSz w:w="11909" w:h="16834" w:code="9"/>
       <w:pgMar w:top="2160" w:right="1440" w:bottom="1440" w:left="2160" w:header="706" w:footer="706" w:gutter="0"/>
       <w:pgNumType w:start="1"/>
@@ -7806,7 +9943,7 @@
           <w:rPr>
             <w:noProof/>
           </w:rPr>
-          <w:t>iv</w:t>
+          <w:t>v</w:t>
         </w:r>
         <w:r>
           <w:rPr>
@@ -7859,7 +9996,7 @@
           <w:rPr>
             <w:noProof/>
           </w:rPr>
-          <w:t>20</w:t>
+          <w:t>16</w:t>
         </w:r>
         <w:r>
           <w:rPr>
@@ -11459,7 +13596,7 @@
     <w:uiPriority w:val="35"/>
     <w:unhideWhenUsed/>
     <w:qFormat/>
-    <w:rsid w:val="00B00805"/>
+    <w:rsid w:val="00A20EE2"/>
     <w:pPr>
       <w:spacing w:after="200" w:line="240" w:lineRule="auto"/>
       <w:jc w:val="center"/>
@@ -13666,7 +15803,7 @@
 </file>
 
 <file path=customXml/itemProps1.xml><?xml version="1.0" encoding="utf-8"?>
-<ds:datastoreItem xmlns:ds="http://schemas.openxmlformats.org/officeDocument/2006/customXml" ds:itemID="{86D7D00B-4290-40B1-B90A-D0FAE747AAB4}">
+<ds:datastoreItem xmlns:ds="http://schemas.openxmlformats.org/officeDocument/2006/customXml" ds:itemID="{42941F54-B198-4C29-84D6-3FEE53DC753C}">
   <ds:schemaRefs>
     <ds:schemaRef ds:uri="http://schemas.openxmlformats.org/officeDocument/2006/bibliography"/>
   </ds:schemaRefs>

</xml_diff>